<commit_message>
changed to new resume
</commit_message>
<xml_diff>
--- a/resume/static/myApp/resume.docx
+++ b/resume/static/myApp/resume.docx
@@ -1,19 +1,13 @@
 
 <file path=word/document.xml><?xml version="1.0" encoding="utf-8"?>
-<w:document xmlns:wpc="http://schemas.microsoft.com/office/word/2010/wordprocessingCanvas" xmlns:mc="http://schemas.openxmlformats.org/markup-compatibility/2006" xmlns:o="urn:schemas-microsoft-com:office:office" xmlns:r="http://schemas.openxmlformats.org/officeDocument/2006/relationships" xmlns:m="http://schemas.openxmlformats.org/officeDocument/2006/math" xmlns:v="urn:schemas-microsoft-com:vml" xmlns:wp14="http://schemas.microsoft.com/office/word/2010/wordprocessingDrawing" xmlns:wp="http://schemas.openxmlformats.org/drawingml/2006/wordprocessingDrawing" xmlns:w="http://schemas.openxmlformats.org/wordprocessingml/2006/main" xmlns:w14="http://schemas.microsoft.com/office/word/2010/wordml" xmlns:w10="urn:schemas-microsoft-com:office:word" xmlns:w15="http://schemas.microsoft.com/office/word/2012/wordml" xmlns:wpg="http://schemas.microsoft.com/office/word/2010/wordprocessingGroup" xmlns:wpi="http://schemas.microsoft.com/office/word/2010/wordprocessingInk" xmlns:wne="http://schemas.microsoft.com/office/word/2006/wordml" xmlns:wps="http://schemas.microsoft.com/office/word/2010/wordprocessingShape" xmlns:wpsCustomData="http://www.wps.cn/officeDocument/2013/wpsCustomData" mc:Ignorable="w14 w15 wp14">
+<w:document xmlns:wpc="http://schemas.microsoft.com/office/word/2010/wordprocessingCanvas" xmlns:cx="http://schemas.microsoft.com/office/drawing/2014/chartex" xmlns:cx1="http://schemas.microsoft.com/office/drawing/2015/9/8/chartex" xmlns:cx2="http://schemas.microsoft.com/office/drawing/2015/10/21/chartex" xmlns:cx3="http://schemas.microsoft.com/office/drawing/2016/5/9/chartex" xmlns:cx4="http://schemas.microsoft.com/office/drawing/2016/5/10/chartex" xmlns:cx5="http://schemas.microsoft.com/office/drawing/2016/5/11/chartex" xmlns:cx6="http://schemas.microsoft.com/office/drawing/2016/5/12/chartex" xmlns:cx7="http://schemas.microsoft.com/office/drawing/2016/5/13/chartex" xmlns:cx8="http://schemas.microsoft.com/office/drawing/2016/5/14/chartex" xmlns:mc="http://schemas.openxmlformats.org/markup-compatibility/2006" xmlns:aink="http://schemas.microsoft.com/office/drawing/2016/ink" xmlns:am3d="http://schemas.microsoft.com/office/drawing/2017/model3d" xmlns:o="urn:schemas-microsoft-com:office:office" xmlns:oel="http://schemas.microsoft.com/office/2019/extlst" xmlns:r="http://schemas.openxmlformats.org/officeDocument/2006/relationships" xmlns:m="http://schemas.openxmlformats.org/officeDocument/2006/math" xmlns:v="urn:schemas-microsoft-com:vml" xmlns:wp14="http://schemas.microsoft.com/office/word/2010/wordprocessingDrawing" xmlns:wp="http://schemas.openxmlformats.org/drawingml/2006/wordprocessingDrawing" xmlns:w10="urn:schemas-microsoft-com:office:word" xmlns:w="http://schemas.openxmlformats.org/wordprocessingml/2006/main" xmlns:w14="http://schemas.microsoft.com/office/word/2010/wordml" xmlns:w15="http://schemas.microsoft.com/office/word/2012/wordml" xmlns:w16cex="http://schemas.microsoft.com/office/word/2018/wordml/cex" xmlns:w16cid="http://schemas.microsoft.com/office/word/2016/wordml/cid" xmlns:w16="http://schemas.microsoft.com/office/word/2018/wordml" xmlns:w16du="http://schemas.microsoft.com/office/word/2023/wordml/word16du" xmlns:w16sdtdh="http://schemas.microsoft.com/office/word/2020/wordml/sdtdatahash" xmlns:w16se="http://schemas.microsoft.com/office/word/2015/wordml/symex" xmlns:wpg="http://schemas.microsoft.com/office/word/2010/wordprocessingGroup" xmlns:wpi="http://schemas.microsoft.com/office/word/2010/wordprocessingInk" xmlns:wne="http://schemas.microsoft.com/office/word/2006/wordml" xmlns:wps="http://schemas.microsoft.com/office/word/2010/wordprocessingShape" mc:Ignorable="w14 w15 w16se w16cid w16 w16cex w16sdtdh w16du wp14">
   <w:body>
     <w:tbl>
       <w:tblPr>
-        <w:tblStyle w:val="15"/>
+        <w:tblStyle w:val="Style11"/>
         <w:tblW w:w="10215" w:type="dxa"/>
-        <w:tblInd w:w="0" w:type="dxa"/>
         <w:tblLayout w:type="fixed"/>
-        <w:tblCellMar>
-          <w:top w:w="100" w:type="dxa"/>
-          <w:left w:w="100" w:type="dxa"/>
-          <w:bottom w:w="100" w:type="dxa"/>
-          <w:right w:w="100" w:type="dxa"/>
-        </w:tblCellMar>
+        <w:tblLook w:val="04A0" w:firstRow="1" w:lastRow="0" w:firstColumn="1" w:lastColumn="0" w:noHBand="0" w:noVBand="1"/>
       </w:tblPr>
       <w:tblGrid>
         <w:gridCol w:w="2730"/>
@@ -21,16 +15,8 @@
         <w:gridCol w:w="3480"/>
       </w:tblGrid>
       <w:tr>
-        <w:tblPrEx>
-          <w:tblCellMar>
-            <w:top w:w="100" w:type="dxa"/>
-            <w:left w:w="100" w:type="dxa"/>
-            <w:bottom w:w="100" w:type="dxa"/>
-            <w:right w:w="100" w:type="dxa"/>
-          </w:tblCellMar>
-        </w:tblPrEx>
         <w:trPr>
-          <w:trHeight w:val="810" w:hRule="atLeast"/>
+          <w:trHeight w:val="810"/>
         </w:trPr>
         <w:tc>
           <w:tcPr>
@@ -56,7 +42,7 @@
             </w:pPr>
             <w:r>
               <w:rPr>
-                <w:rFonts w:hint="default" w:asciiTheme="majorHAnsi" w:hAnsiTheme="majorHAnsi" w:cstheme="majorHAnsi"/>
+                <w:rFonts w:asciiTheme="majorHAnsi" w:hAnsiTheme="majorHAnsi" w:cstheme="majorHAnsi"/>
                 <w:lang w:val="en-US"/>
               </w:rPr>
               <w:t>Tashkent</w:t>
@@ -69,7 +55,7 @@
             </w:r>
             <w:r>
               <w:rPr>
-                <w:rFonts w:hint="default" w:asciiTheme="majorHAnsi" w:hAnsiTheme="majorHAnsi" w:cstheme="majorHAnsi"/>
+                <w:rFonts w:asciiTheme="majorHAnsi" w:hAnsiTheme="majorHAnsi" w:cstheme="majorHAnsi"/>
                 <w:lang w:val="en-US"/>
               </w:rPr>
               <w:t>UZB</w:t>
@@ -78,47 +64,17 @@
               <w:rPr>
                 <w:rFonts w:asciiTheme="majorHAnsi" w:hAnsiTheme="majorHAnsi" w:cstheme="majorHAnsi"/>
               </w:rPr>
-              <w:br w:type="textWrapping"/>
+              <w:br/>
             </w:r>
-            <w:r>
-              <w:rPr>
-                <w:rFonts w:asciiTheme="majorHAnsi" w:hAnsiTheme="majorHAnsi" w:cstheme="majorHAnsi"/>
-                <w:color w:val="auto"/>
-                <w:u w:val="none"/>
-              </w:rPr>
-              <w:fldChar w:fldCharType="begin"/>
-            </w:r>
-            <w:r>
-              <w:rPr>
-                <w:rFonts w:asciiTheme="majorHAnsi" w:hAnsiTheme="majorHAnsi" w:cstheme="majorHAnsi"/>
-                <w:color w:val="auto"/>
-                <w:u w:val="none"/>
-              </w:rPr>
-              <w:instrText xml:space="preserve"> HYPERLINK "https://www.linkedin.com/in/olimjon-bakaev-42ba7321b/" </w:instrText>
-            </w:r>
-            <w:r>
-              <w:rPr>
-                <w:rFonts w:asciiTheme="majorHAnsi" w:hAnsiTheme="majorHAnsi" w:cstheme="majorHAnsi"/>
-                <w:color w:val="auto"/>
-                <w:u w:val="none"/>
-              </w:rPr>
-              <w:fldChar w:fldCharType="separate"/>
-            </w:r>
-            <w:r>
-              <w:rPr>
-                <w:rStyle w:val="10"/>
-                <w:rFonts w:asciiTheme="majorHAnsi" w:hAnsiTheme="majorHAnsi" w:cstheme="majorHAnsi"/>
-              </w:rPr>
-              <w:t>Linkedin</w:t>
-            </w:r>
-            <w:r>
-              <w:rPr>
-                <w:rFonts w:asciiTheme="majorHAnsi" w:hAnsiTheme="majorHAnsi" w:cstheme="majorHAnsi"/>
-                <w:color w:val="auto"/>
-                <w:u w:val="none"/>
-              </w:rPr>
-              <w:fldChar w:fldCharType="end"/>
-            </w:r>
+            <w:hyperlink r:id="rId8" w:history="1">
+              <w:r>
+                <w:rPr>
+                  <w:rStyle w:val="a3"/>
+                  <w:rFonts w:asciiTheme="majorHAnsi" w:hAnsiTheme="majorHAnsi" w:cstheme="majorHAnsi"/>
+                </w:rPr>
+                <w:t>Linkedin</w:t>
+              </w:r>
+            </w:hyperlink>
           </w:p>
         </w:tc>
         <w:tc>
@@ -141,13 +97,13 @@
               </w:tabs>
               <w:jc w:val="center"/>
               <w:rPr>
-                <w:rFonts w:hint="default" w:asciiTheme="majorHAnsi" w:hAnsiTheme="majorHAnsi" w:cstheme="majorHAnsi"/>
+                <w:rFonts w:asciiTheme="majorHAnsi" w:hAnsiTheme="majorHAnsi" w:cstheme="majorHAnsi"/>
                 <w:lang w:val="en-US"/>
               </w:rPr>
             </w:pPr>
             <w:r>
               <w:rPr>
-                <w:rFonts w:hint="default" w:asciiTheme="majorHAnsi" w:hAnsiTheme="majorHAnsi" w:cstheme="majorHAnsi"/>
+                <w:rFonts w:asciiTheme="majorHAnsi" w:hAnsiTheme="majorHAnsi" w:cstheme="majorHAnsi"/>
                 <w:sz w:val="48"/>
                 <w:szCs w:val="48"/>
                 <w:lang w:val="en-US"/>
@@ -176,13 +132,13 @@
               </w:tabs>
               <w:jc w:val="right"/>
               <w:rPr>
-                <w:rFonts w:hint="default" w:asciiTheme="majorHAnsi" w:hAnsiTheme="majorHAnsi" w:cstheme="majorHAnsi"/>
+                <w:rFonts w:asciiTheme="majorHAnsi" w:hAnsiTheme="majorHAnsi" w:cstheme="majorHAnsi"/>
                 <w:lang w:val="en-US"/>
               </w:rPr>
             </w:pPr>
             <w:r>
               <w:rPr>
-                <w:rFonts w:hint="default" w:asciiTheme="majorHAnsi" w:hAnsiTheme="majorHAnsi" w:cstheme="majorHAnsi"/>
+                <w:rFonts w:asciiTheme="majorHAnsi" w:hAnsiTheme="majorHAnsi" w:cstheme="majorHAnsi"/>
                 <w:lang w:val="en-US"/>
               </w:rPr>
               <w:t>+998 91 777-66-51</w:t>
@@ -195,7 +151,7 @@
             </w:r>
             <w:r>
               <w:rPr>
-                <w:rFonts w:hint="default" w:asciiTheme="majorHAnsi" w:hAnsiTheme="majorHAnsi" w:cstheme="majorHAnsi"/>
+                <w:rFonts w:asciiTheme="majorHAnsi" w:hAnsiTheme="majorHAnsi" w:cstheme="majorHAnsi"/>
                 <w:lang w:val="en-US"/>
               </w:rPr>
               <w:t>olimbakaev08@gmail.com</w:t>
@@ -206,17 +162,13 @@
     </w:tbl>
     <w:p>
       <w:pPr>
-        <w:pStyle w:val="3"/>
+        <w:pStyle w:val="2"/>
         <w:pBdr>
-          <w:top w:val="none" w:color="auto" w:sz="0" w:space="0"/>
-          <w:left w:val="none" w:color="auto" w:sz="0" w:space="0"/>
-          <w:bottom w:val="single" w:color="1155CC" w:sz="8" w:space="2"/>
-          <w:right w:val="none" w:color="auto" w:sz="0" w:space="0"/>
-          <w:between w:val="none" w:color="auto" w:sz="0" w:space="0"/>
+          <w:bottom w:val="single" w:sz="8" w:space="2" w:color="1155CC"/>
         </w:pBdr>
         <w:spacing w:line="276" w:lineRule="auto"/>
         <w:rPr>
-          <w:rFonts w:hint="default" w:asciiTheme="majorHAnsi" w:hAnsiTheme="majorHAnsi" w:cstheme="majorHAnsi"/>
+          <w:rFonts w:asciiTheme="majorHAnsi" w:hAnsiTheme="majorHAnsi" w:cstheme="majorHAnsi"/>
           <w:b w:val="0"/>
           <w:color w:val="auto"/>
           <w:sz w:val="22"/>
@@ -226,25 +178,69 @@
       </w:pPr>
       <w:r>
         <w:rPr>
-          <w:rFonts w:hint="default" w:asciiTheme="majorHAnsi" w:hAnsiTheme="majorHAnsi" w:cstheme="majorHAnsi"/>
+          <w:rFonts w:asciiTheme="majorHAnsi" w:hAnsiTheme="majorHAnsi" w:cstheme="majorHAnsi"/>
           <w:b w:val="0"/>
           <w:color w:val="auto"/>
           <w:sz w:val="22"/>
           <w:szCs w:val="22"/>
           <w:lang w:val="en-US"/>
         </w:rPr>
-        <w:t>I code and maintain web applications using the Djnago framework. I focus on server-side logic, databases, application programming interface(APIs), architecture and servers.</w:t>
+        <w:t xml:space="preserve">I code and maintain web applications using the </w:t>
+      </w:r>
+      <w:proofErr w:type="spellStart"/>
+      <w:r>
+        <w:rPr>
+          <w:rFonts w:asciiTheme="majorHAnsi" w:hAnsiTheme="majorHAnsi" w:cstheme="majorHAnsi"/>
+          <w:b w:val="0"/>
+          <w:color w:val="auto"/>
+          <w:sz w:val="22"/>
+          <w:szCs w:val="22"/>
+          <w:lang w:val="en-US"/>
+        </w:rPr>
+        <w:t>Djnago</w:t>
+      </w:r>
+      <w:proofErr w:type="spellEnd"/>
+      <w:r>
+        <w:rPr>
+          <w:rFonts w:asciiTheme="majorHAnsi" w:hAnsiTheme="majorHAnsi" w:cstheme="majorHAnsi"/>
+          <w:b w:val="0"/>
+          <w:color w:val="auto"/>
+          <w:sz w:val="22"/>
+          <w:szCs w:val="22"/>
+          <w:lang w:val="en-US"/>
+        </w:rPr>
+        <w:t xml:space="preserve"> framework. I focus on server-side logic, databases, application programming </w:t>
+      </w:r>
+      <w:proofErr w:type="gramStart"/>
+      <w:r>
+        <w:rPr>
+          <w:rFonts w:asciiTheme="majorHAnsi" w:hAnsiTheme="majorHAnsi" w:cstheme="majorHAnsi"/>
+          <w:b w:val="0"/>
+          <w:color w:val="auto"/>
+          <w:sz w:val="22"/>
+          <w:szCs w:val="22"/>
+          <w:lang w:val="en-US"/>
+        </w:rPr>
+        <w:t>interface(</w:t>
+      </w:r>
+      <w:proofErr w:type="gramEnd"/>
+      <w:r>
+        <w:rPr>
+          <w:rFonts w:asciiTheme="majorHAnsi" w:hAnsiTheme="majorHAnsi" w:cstheme="majorHAnsi"/>
+          <w:b w:val="0"/>
+          <w:color w:val="auto"/>
+          <w:sz w:val="22"/>
+          <w:szCs w:val="22"/>
+          <w:lang w:val="en-US"/>
+        </w:rPr>
+        <w:t>APIs), architecture and servers.</w:t>
       </w:r>
     </w:p>
     <w:p>
       <w:pPr>
-        <w:pStyle w:val="3"/>
+        <w:pStyle w:val="2"/>
         <w:pBdr>
-          <w:top w:val="none" w:color="auto" w:sz="0" w:space="0"/>
-          <w:left w:val="none" w:color="auto" w:sz="0" w:space="0"/>
-          <w:bottom w:val="single" w:color="1155CC" w:sz="8" w:space="2"/>
-          <w:right w:val="none" w:color="auto" w:sz="0" w:space="0"/>
-          <w:between w:val="none" w:color="auto" w:sz="0" w:space="0"/>
+          <w:bottom w:val="single" w:sz="8" w:space="2" w:color="1155CC"/>
         </w:pBdr>
         <w:rPr>
           <w:rFonts w:asciiTheme="majorHAnsi" w:hAnsiTheme="majorHAnsi" w:cstheme="majorHAnsi"/>
@@ -272,7 +268,7 @@
           <w:tab w:val="right" w:pos="10197"/>
         </w:tabs>
         <w:rPr>
-          <w:rFonts w:hint="default" w:asciiTheme="majorHAnsi" w:hAnsiTheme="majorHAnsi" w:cstheme="majorHAnsi"/>
+          <w:rFonts w:asciiTheme="majorHAnsi" w:hAnsiTheme="majorHAnsi" w:cstheme="majorHAnsi"/>
           <w:b/>
           <w:lang w:val="en-US"/>
         </w:rPr>
@@ -298,23 +294,17 @@
       </w:r>
       <w:r>
         <w:rPr>
-          <w:rFonts w:hint="default" w:asciiTheme="majorHAnsi" w:hAnsiTheme="majorHAnsi" w:cstheme="majorHAnsi"/>
+          <w:rFonts w:asciiTheme="majorHAnsi" w:hAnsiTheme="majorHAnsi" w:cstheme="majorHAnsi"/>
           <w:lang w:val="en-US"/>
         </w:rPr>
         <w:t>-</w:t>
       </w:r>
-      <w:bookmarkStart w:id="4" w:name="_GoBack"/>
-      <w:bookmarkEnd w:id="4"/>
     </w:p>
     <w:p>
       <w:pPr>
-        <w:pStyle w:val="3"/>
+        <w:pStyle w:val="2"/>
         <w:pBdr>
-          <w:top w:val="none" w:color="auto" w:sz="0" w:space="0"/>
-          <w:left w:val="none" w:color="auto" w:sz="0" w:space="0"/>
-          <w:bottom w:val="single" w:color="1155CC" w:sz="8" w:space="2"/>
-          <w:right w:val="none" w:color="auto" w:sz="0" w:space="0"/>
-          <w:between w:val="none" w:color="auto" w:sz="0" w:space="0"/>
+          <w:bottom w:val="single" w:sz="8" w:space="2" w:color="1155CC"/>
         </w:pBdr>
         <w:rPr>
           <w:rFonts w:asciiTheme="majorHAnsi" w:hAnsiTheme="majorHAnsi" w:cstheme="majorHAnsi"/>
@@ -361,7 +351,7 @@
       </w:r>
       <w:r>
         <w:rPr>
-          <w:rFonts w:hint="default" w:asciiTheme="majorHAnsi" w:hAnsiTheme="majorHAnsi" w:cstheme="majorHAnsi"/>
+          <w:rFonts w:asciiTheme="majorHAnsi" w:hAnsiTheme="majorHAnsi" w:cstheme="majorHAnsi"/>
           <w:sz w:val="22"/>
           <w:szCs w:val="22"/>
           <w:lang w:val="en-US"/>
@@ -378,7 +368,7 @@
       </w:r>
       <w:r>
         <w:rPr>
-          <w:rFonts w:hint="default" w:asciiTheme="majorHAnsi" w:hAnsiTheme="majorHAnsi" w:cstheme="majorHAnsi"/>
+          <w:rFonts w:asciiTheme="majorHAnsi" w:hAnsiTheme="majorHAnsi" w:cstheme="majorHAnsi"/>
           <w:sz w:val="22"/>
           <w:szCs w:val="22"/>
           <w:lang w:val="en-US"/>
@@ -395,29 +385,12 @@
       </w:r>
       <w:r>
         <w:rPr>
-          <w:rFonts w:hint="default" w:asciiTheme="majorHAnsi" w:hAnsiTheme="majorHAnsi" w:cstheme="majorHAnsi"/>
-          <w:sz w:val="22"/>
-          <w:szCs w:val="22"/>
-          <w:lang w:val="en-US"/>
-        </w:rPr>
-        <w:t>CSS</w:t>
-      </w:r>
-      <w:r>
-        <w:rPr>
-          <w:rFonts w:asciiTheme="majorHAnsi" w:hAnsiTheme="majorHAnsi" w:cstheme="majorHAnsi"/>
-          <w:sz w:val="22"/>
-          <w:szCs w:val="22"/>
-        </w:rPr>
-        <w:t xml:space="preserve">, </w:t>
-      </w:r>
-      <w:r>
-        <w:rPr>
-          <w:rFonts w:hint="default" w:asciiTheme="majorHAnsi" w:hAnsiTheme="majorHAnsi" w:cstheme="majorHAnsi"/>
-          <w:sz w:val="22"/>
-          <w:szCs w:val="22"/>
-          <w:lang w:val="en-US"/>
-        </w:rPr>
-        <w:t>JavaScript.</w:t>
+          <w:rFonts w:asciiTheme="majorHAnsi" w:hAnsiTheme="majorHAnsi" w:cstheme="majorHAnsi"/>
+          <w:sz w:val="22"/>
+          <w:szCs w:val="22"/>
+          <w:lang w:val="en-US"/>
+        </w:rPr>
+        <w:t>CSS.</w:t>
       </w:r>
     </w:p>
     <w:p>
@@ -448,26 +421,28 @@
         </w:rPr>
         <w:tab/>
       </w:r>
-      <w:r>
-        <w:rPr>
-          <w:rFonts w:hint="default" w:asciiTheme="majorHAnsi" w:hAnsiTheme="majorHAnsi" w:cstheme="majorHAnsi"/>
+      <w:proofErr w:type="spellStart"/>
+      <w:r>
+        <w:rPr>
+          <w:rFonts w:asciiTheme="majorHAnsi" w:hAnsiTheme="majorHAnsi" w:cstheme="majorHAnsi"/>
           <w:sz w:val="22"/>
           <w:szCs w:val="22"/>
           <w:lang w:val="en-US"/>
         </w:rPr>
         <w:t>PostgreSql</w:t>
       </w:r>
-      <w:r>
-        <w:rPr>
-          <w:rFonts w:asciiTheme="majorHAnsi" w:hAnsiTheme="majorHAnsi" w:cstheme="majorHAnsi"/>
-          <w:sz w:val="22"/>
-          <w:szCs w:val="22"/>
-        </w:rPr>
-        <w:t>, Postgres, AWS, Git</w:t>
-      </w:r>
-      <w:r>
-        <w:rPr>
-          <w:rFonts w:hint="default" w:asciiTheme="majorHAnsi" w:hAnsiTheme="majorHAnsi" w:cstheme="majorHAnsi"/>
+      <w:proofErr w:type="spellEnd"/>
+      <w:r>
+        <w:rPr>
+          <w:rFonts w:asciiTheme="majorHAnsi" w:hAnsiTheme="majorHAnsi" w:cstheme="majorHAnsi"/>
+          <w:sz w:val="22"/>
+          <w:szCs w:val="22"/>
+        </w:rPr>
+        <w:t>, Git</w:t>
+      </w:r>
+      <w:r>
+        <w:rPr>
+          <w:rFonts w:asciiTheme="majorHAnsi" w:hAnsiTheme="majorHAnsi" w:cstheme="majorHAnsi"/>
           <w:sz w:val="22"/>
           <w:szCs w:val="22"/>
           <w:lang w:val="en-US"/>
@@ -510,18 +485,11 @@
           <w:szCs w:val="22"/>
         </w:rPr>
         <w:tab/>
-      </w:r>
-      <w:r>
-        <w:rPr>
-          <w:rFonts w:asciiTheme="majorHAnsi" w:hAnsiTheme="majorHAnsi" w:cstheme="majorHAnsi"/>
-          <w:sz w:val="22"/>
-          <w:szCs w:val="22"/>
-        </w:rPr>
         <w:t>Data structures and algorithms</w:t>
       </w:r>
       <w:r>
         <w:rPr>
-          <w:rFonts w:hint="default" w:asciiTheme="majorHAnsi" w:hAnsiTheme="majorHAnsi" w:cstheme="majorHAnsi"/>
+          <w:rFonts w:asciiTheme="majorHAnsi" w:hAnsiTheme="majorHAnsi" w:cstheme="majorHAnsi"/>
           <w:sz w:val="22"/>
           <w:szCs w:val="22"/>
           <w:lang w:val="en-US"/>
@@ -542,13 +510,9 @@
     </w:p>
     <w:p>
       <w:pPr>
-        <w:pStyle w:val="3"/>
+        <w:pStyle w:val="2"/>
         <w:pBdr>
-          <w:top w:val="none" w:color="auto" w:sz="0" w:space="0"/>
-          <w:left w:val="none" w:color="auto" w:sz="0" w:space="0"/>
-          <w:bottom w:val="single" w:color="1155CC" w:sz="8" w:space="2"/>
-          <w:right w:val="none" w:color="auto" w:sz="0" w:space="0"/>
-          <w:between w:val="none" w:color="auto" w:sz="0" w:space="0"/>
+          <w:bottom w:val="single" w:sz="8" w:space="2" w:color="1155CC"/>
         </w:pBdr>
         <w:rPr>
           <w:rFonts w:asciiTheme="majorHAnsi" w:hAnsiTheme="majorHAnsi" w:cstheme="majorHAnsi"/>
@@ -579,7 +543,7 @@
       </w:pPr>
       <w:r>
         <w:rPr>
-          <w:rFonts w:hint="default" w:asciiTheme="majorHAnsi" w:hAnsiTheme="majorHAnsi" w:cstheme="majorHAnsi"/>
+          <w:rFonts w:asciiTheme="majorHAnsi" w:hAnsiTheme="majorHAnsi" w:cstheme="majorHAnsi"/>
           <w:b/>
           <w:bCs/>
           <w:color w:val="000000"/>
@@ -600,13 +564,57 @@
       </w:r>
       <w:r>
         <w:rPr>
-          <w:rFonts w:hint="default" w:asciiTheme="majorHAnsi" w:hAnsiTheme="majorHAnsi" w:cstheme="majorHAnsi"/>
-          <w:color w:val="000000"/>
-          <w:sz w:val="22"/>
-          <w:szCs w:val="22"/>
-          <w:lang w:val="en-US"/>
-        </w:rPr>
-        <w:t>Real time dynamic communication chat website by leveraging Django Channels. Combined the power of Django, Channels, Tailwind and Javascript to build an interactive platform that allows users to ingage in real-time conversations with agents on the backend.</w:t>
+          <w:rFonts w:asciiTheme="majorHAnsi" w:hAnsiTheme="majorHAnsi" w:cstheme="majorHAnsi"/>
+          <w:color w:val="000000"/>
+          <w:sz w:val="22"/>
+          <w:szCs w:val="22"/>
+          <w:lang w:val="en-US"/>
+        </w:rPr>
+        <w:t xml:space="preserve">Real time dynamic communication chat website by leveraging Django Channels. Combined the power of Django, Channels, Tailwind and </w:t>
+      </w:r>
+      <w:proofErr w:type="spellStart"/>
+      <w:r>
+        <w:rPr>
+          <w:rFonts w:asciiTheme="majorHAnsi" w:hAnsiTheme="majorHAnsi" w:cstheme="majorHAnsi"/>
+          <w:color w:val="000000"/>
+          <w:sz w:val="22"/>
+          <w:szCs w:val="22"/>
+          <w:lang w:val="en-US"/>
+        </w:rPr>
+        <w:t>Javascript</w:t>
+      </w:r>
+      <w:proofErr w:type="spellEnd"/>
+      <w:r>
+        <w:rPr>
+          <w:rFonts w:asciiTheme="majorHAnsi" w:hAnsiTheme="majorHAnsi" w:cstheme="majorHAnsi"/>
+          <w:color w:val="000000"/>
+          <w:sz w:val="22"/>
+          <w:szCs w:val="22"/>
+          <w:lang w:val="en-US"/>
+        </w:rPr>
+        <w:t xml:space="preserve"> to build an interactive platform that allows users to </w:t>
+      </w:r>
+      <w:proofErr w:type="spellStart"/>
+      <w:r>
+        <w:rPr>
+          <w:rFonts w:asciiTheme="majorHAnsi" w:hAnsiTheme="majorHAnsi" w:cstheme="majorHAnsi"/>
+          <w:color w:val="000000"/>
+          <w:sz w:val="22"/>
+          <w:szCs w:val="22"/>
+          <w:lang w:val="en-US"/>
+        </w:rPr>
+        <w:t>ingage</w:t>
+      </w:r>
+      <w:proofErr w:type="spellEnd"/>
+      <w:r>
+        <w:rPr>
+          <w:rFonts w:asciiTheme="majorHAnsi" w:hAnsiTheme="majorHAnsi" w:cstheme="majorHAnsi"/>
+          <w:color w:val="000000"/>
+          <w:sz w:val="22"/>
+          <w:szCs w:val="22"/>
+          <w:lang w:val="en-US"/>
+        </w:rPr>
+        <w:t xml:space="preserve"> in real-time conversations with agents on the backend.</w:t>
       </w:r>
     </w:p>
     <w:p>
@@ -625,7 +633,7 @@
       </w:pPr>
       <w:r>
         <w:rPr>
-          <w:rFonts w:hint="default" w:asciiTheme="majorHAnsi" w:hAnsiTheme="majorHAnsi" w:cstheme="majorHAnsi"/>
+          <w:rFonts w:asciiTheme="majorHAnsi" w:hAnsiTheme="majorHAnsi" w:cstheme="majorHAnsi"/>
           <w:b/>
           <w:bCs/>
           <w:color w:val="000000"/>
@@ -648,13 +656,35 @@
       </w:r>
       <w:r>
         <w:rPr>
-          <w:rFonts w:hint="default" w:asciiTheme="majorHAnsi" w:hAnsiTheme="majorHAnsi" w:cstheme="majorHAnsi"/>
-          <w:color w:val="000000"/>
-          <w:sz w:val="22"/>
-          <w:szCs w:val="22"/>
-          <w:lang w:val="en-US"/>
-        </w:rPr>
-        <w:t>User authentication for the Django Rest Framework(DRF)</w:t>
+          <w:rFonts w:asciiTheme="majorHAnsi" w:hAnsiTheme="majorHAnsi" w:cstheme="majorHAnsi"/>
+          <w:color w:val="000000"/>
+          <w:sz w:val="22"/>
+          <w:szCs w:val="22"/>
+          <w:lang w:val="en-US"/>
+        </w:rPr>
+        <w:t xml:space="preserve">User authentication for the Django Rest </w:t>
+      </w:r>
+      <w:proofErr w:type="gramStart"/>
+      <w:r>
+        <w:rPr>
+          <w:rFonts w:asciiTheme="majorHAnsi" w:hAnsiTheme="majorHAnsi" w:cstheme="majorHAnsi"/>
+          <w:color w:val="000000"/>
+          <w:sz w:val="22"/>
+          <w:szCs w:val="22"/>
+          <w:lang w:val="en-US"/>
+        </w:rPr>
+        <w:t>Framework(</w:t>
+      </w:r>
+      <w:proofErr w:type="gramEnd"/>
+      <w:r>
+        <w:rPr>
+          <w:rFonts w:asciiTheme="majorHAnsi" w:hAnsiTheme="majorHAnsi" w:cstheme="majorHAnsi"/>
+          <w:color w:val="000000"/>
+          <w:sz w:val="22"/>
+          <w:szCs w:val="22"/>
+          <w:lang w:val="en-US"/>
+        </w:rPr>
+        <w:t>DRF)</w:t>
       </w:r>
       <w:r>
         <w:rPr>
@@ -667,7 +697,7 @@
       </w:r>
       <w:r>
         <w:rPr>
-          <w:rFonts w:hint="default" w:asciiTheme="majorHAnsi" w:hAnsiTheme="majorHAnsi" w:cstheme="majorHAnsi"/>
+          <w:rFonts w:asciiTheme="majorHAnsi" w:hAnsiTheme="majorHAnsi" w:cstheme="majorHAnsi"/>
           <w:color w:val="000000"/>
           <w:sz w:val="22"/>
           <w:szCs w:val="22"/>
@@ -687,9 +717,10 @@
           <w:rFonts w:asciiTheme="majorHAnsi" w:hAnsiTheme="majorHAnsi" w:cstheme="majorHAnsi"/>
         </w:rPr>
       </w:pPr>
-      <w:r>
-        <w:rPr>
-          <w:rFonts w:hint="default" w:asciiTheme="majorHAnsi" w:hAnsiTheme="majorHAnsi" w:cstheme="majorHAnsi"/>
+      <w:proofErr w:type="spellStart"/>
+      <w:r>
+        <w:rPr>
+          <w:rFonts w:asciiTheme="majorHAnsi" w:hAnsiTheme="majorHAnsi" w:cstheme="majorHAnsi"/>
           <w:b/>
           <w:bCs/>
           <w:color w:val="000000"/>
@@ -699,6 +730,7 @@
         </w:rPr>
         <w:t>Django_Portfolio</w:t>
       </w:r>
+      <w:proofErr w:type="spellEnd"/>
       <w:r>
         <w:rPr>
           <w:rFonts w:asciiTheme="majorHAnsi" w:hAnsiTheme="majorHAnsi" w:cstheme="majorHAnsi"/>
@@ -710,7 +742,7 @@
       </w:r>
       <w:r>
         <w:rPr>
-          <w:rFonts w:hint="default" w:asciiTheme="majorHAnsi" w:hAnsiTheme="majorHAnsi" w:cstheme="majorHAnsi"/>
+          <w:rFonts w:asciiTheme="majorHAnsi" w:hAnsiTheme="majorHAnsi" w:cstheme="majorHAnsi"/>
           <w:color w:val="000000"/>
           <w:sz w:val="22"/>
           <w:szCs w:val="22"/>
@@ -730,9 +762,135 @@
     </w:p>
     <w:p>
       <w:pPr>
-        <w:pStyle w:val="13"/>
+        <w:numPr>
+          <w:ilvl w:val="0"/>
+          <w:numId w:val="2"/>
+        </w:numPr>
+        <w:textAlignment w:val="baseline"/>
+        <w:rPr>
+          <w:rFonts w:asciiTheme="majorHAnsi" w:hAnsiTheme="majorHAnsi" w:cstheme="majorHAnsi"/>
+        </w:rPr>
+      </w:pPr>
+      <w:proofErr w:type="spellStart"/>
+      <w:r>
+        <w:rPr>
+          <w:rFonts w:asciiTheme="majorHAnsi" w:hAnsiTheme="majorHAnsi" w:cstheme="majorHAnsi"/>
+          <w:b/>
+          <w:bCs/>
+          <w:color w:val="000000"/>
+          <w:sz w:val="22"/>
+          <w:szCs w:val="22"/>
+          <w:lang w:val="en-US"/>
+        </w:rPr>
+        <w:t>CRUD_Django</w:t>
+      </w:r>
+      <w:proofErr w:type="spellEnd"/>
+      <w:r>
+        <w:rPr>
+          <w:rFonts w:asciiTheme="majorHAnsi" w:hAnsiTheme="majorHAnsi" w:cstheme="majorHAnsi"/>
+          <w:b/>
+          <w:bCs/>
+          <w:color w:val="000000"/>
+          <w:sz w:val="22"/>
+          <w:szCs w:val="22"/>
+          <w:lang w:val="en-US"/>
+        </w:rPr>
+        <w:t xml:space="preserve"> </w:t>
+      </w:r>
+      <w:r>
+        <w:rPr>
+          <w:rFonts w:asciiTheme="majorHAnsi" w:hAnsiTheme="majorHAnsi" w:cstheme="majorHAnsi"/>
+        </w:rPr>
+        <w:t>–</w:t>
+      </w:r>
+      <w:r>
+        <w:rPr>
+          <w:rFonts w:asciiTheme="majorHAnsi" w:hAnsiTheme="majorHAnsi" w:cstheme="majorHAnsi"/>
+          <w:lang w:val="en-US"/>
+        </w:rPr>
+        <w:t xml:space="preserve"> CRUD application in Django using Python</w:t>
+      </w:r>
+      <w:r>
+        <w:rPr>
+          <w:rFonts w:asciiTheme="majorHAnsi" w:hAnsiTheme="majorHAnsi" w:cstheme="majorHAnsi"/>
+          <w:lang w:val="en-US"/>
+        </w:rPr>
+        <w:t xml:space="preserve"> and Bootstrap</w:t>
+      </w:r>
+      <w:r>
+        <w:rPr>
+          <w:rFonts w:asciiTheme="majorHAnsi" w:hAnsiTheme="majorHAnsi" w:cstheme="majorHAnsi"/>
+          <w:lang w:val="en-US"/>
+        </w:rPr>
+        <w:t>.</w:t>
+      </w:r>
+      <w:r>
+        <w:t xml:space="preserve"> </w:t>
+      </w:r>
+      <w:r>
+        <w:rPr>
+          <w:rFonts w:asciiTheme="majorHAnsi" w:hAnsiTheme="majorHAnsi" w:cstheme="majorHAnsi"/>
+          <w:lang w:val="en-US"/>
+        </w:rPr>
+        <w:t>The CRUD paradigm is common in constructing web applications, because it provides a memorable framework for reminding developers of how to construct full, usable models</w:t>
+      </w:r>
+      <w:r>
+        <w:rPr>
+          <w:rFonts w:asciiTheme="majorHAnsi" w:hAnsiTheme="majorHAnsi" w:cstheme="majorHAnsi"/>
+          <w:lang w:val="en-US"/>
+        </w:rPr>
+        <w:t xml:space="preserve"> CRUD stands for create, read, update and delete. </w:t>
+      </w:r>
+    </w:p>
+    <w:p>
+      <w:pPr>
+        <w:numPr>
+          <w:ilvl w:val="0"/>
+          <w:numId w:val="2"/>
+        </w:numPr>
+        <w:textAlignment w:val="baseline"/>
+        <w:rPr>
+          <w:rFonts w:asciiTheme="majorHAnsi" w:hAnsiTheme="majorHAnsi" w:cstheme="majorHAnsi"/>
+        </w:rPr>
+      </w:pPr>
+      <w:r>
+        <w:rPr>
+          <w:rFonts w:asciiTheme="majorHAnsi" w:hAnsiTheme="majorHAnsi" w:cstheme="majorHAnsi"/>
+          <w:b/>
+          <w:bCs/>
+          <w:color w:val="000000"/>
+          <w:sz w:val="22"/>
+          <w:szCs w:val="22"/>
+          <w:lang w:val="en-US"/>
+        </w:rPr>
+        <w:t xml:space="preserve">Ecommerce </w:t>
+      </w:r>
+      <w:r>
+        <w:rPr>
+          <w:rFonts w:asciiTheme="majorHAnsi" w:hAnsiTheme="majorHAnsi" w:cstheme="majorHAnsi"/>
+        </w:rPr>
+        <w:t>–</w:t>
+      </w:r>
+      <w:r>
+        <w:rPr>
+          <w:rFonts w:asciiTheme="majorHAnsi" w:hAnsiTheme="majorHAnsi" w:cstheme="majorHAnsi"/>
+          <w:lang w:val="en-US"/>
+        </w:rPr>
+        <w:t xml:space="preserve"> </w:t>
+      </w:r>
+      <w:r>
+        <w:rPr>
+          <w:rFonts w:asciiTheme="majorHAnsi" w:hAnsiTheme="majorHAnsi" w:cstheme="majorHAnsi"/>
+          <w:lang w:val="en-US"/>
+        </w:rPr>
+        <w:t xml:space="preserve">Online shopping web-site with payment functionality built with Django, Python, Bootstrap. </w:t>
+      </w:r>
+    </w:p>
+    <w:p>
+      <w:pPr>
+        <w:pStyle w:val="a6"/>
         <w:pBdr>
-          <w:bottom w:val="single" w:color="auto" w:sz="6" w:space="1"/>
+          <w:bottom w:val="single" w:sz="6" w:space="1" w:color="auto"/>
         </w:pBdr>
         <w:spacing w:before="0" w:beforeAutospacing="0" w:after="0" w:afterAutospacing="0"/>
         <w:rPr>
@@ -745,7 +903,7 @@
     </w:p>
     <w:p>
       <w:pPr>
-        <w:pStyle w:val="13"/>
+        <w:pStyle w:val="a6"/>
         <w:spacing w:before="0" w:beforeAutospacing="0" w:after="0" w:afterAutospacing="0"/>
         <w:rPr>
           <w:rFonts w:asciiTheme="majorHAnsi" w:hAnsiTheme="majorHAnsi" w:cstheme="majorHAnsi"/>
@@ -759,10 +917,7 @@
     </w:p>
     <w:p>
       <w:pPr>
-        <w:pStyle w:val="13"/>
-        <w:numPr>
-          <w:numId w:val="0"/>
-        </w:numPr>
+        <w:pStyle w:val="a6"/>
         <w:spacing w:before="0" w:beforeAutospacing="0" w:after="0" w:afterAutospacing="0"/>
         <w:textAlignment w:val="baseline"/>
         <w:rPr>
@@ -780,41 +935,35 @@
         </w:tabs>
       </w:pPr>
       <w:bookmarkStart w:id="2" w:name="_icbh46l2ytt3" w:colFirst="0" w:colLast="0"/>
+      <w:bookmarkStart w:id="3" w:name="_ubrk9gfva5pn" w:colFirst="0" w:colLast="0"/>
       <w:bookmarkEnd w:id="2"/>
-      <w:bookmarkStart w:id="3" w:name="_ubrk9gfva5pn" w:colFirst="0" w:colLast="0"/>
       <w:bookmarkEnd w:id="3"/>
     </w:p>
     <w:sectPr>
-      <w:headerReference r:id="rId5" w:type="first"/>
-      <w:footerReference r:id="rId6" w:type="default"/>
+      <w:footerReference w:type="default" r:id="rId9"/>
+      <w:headerReference w:type="first" r:id="rId10"/>
       <w:pgSz w:w="12240" w:h="15840"/>
       <w:pgMar w:top="720" w:right="720" w:bottom="720" w:left="720" w:header="720" w:footer="0" w:gutter="0"/>
       <w:pgNumType w:start="2"/>
-      <w:cols w:space="720" w:num="1"/>
+      <w:cols w:space="720"/>
       <w:titlePg/>
-      <w:docGrid w:linePitch="326" w:charSpace="0"/>
+      <w:docGrid w:linePitch="326"/>
     </w:sectPr>
   </w:body>
 </w:document>
 </file>
 
 <file path=word/endnotes.xml><?xml version="1.0" encoding="utf-8"?>
-<w:endnotes xmlns:wpc="http://schemas.microsoft.com/office/word/2010/wordprocessingCanvas" xmlns:mc="http://schemas.openxmlformats.org/markup-compatibility/2006" xmlns:o="urn:schemas-microsoft-com:office:office" xmlns:r="http://schemas.openxmlformats.org/officeDocument/2006/relationships" xmlns:m="http://schemas.openxmlformats.org/officeDocument/2006/math" xmlns:v="urn:schemas-microsoft-com:vml" xmlns:wp14="http://schemas.microsoft.com/office/word/2010/wordprocessingDrawing" xmlns:wp="http://schemas.openxmlformats.org/drawingml/2006/wordprocessingDrawing" xmlns:w="http://schemas.openxmlformats.org/wordprocessingml/2006/main" xmlns:w14="http://schemas.microsoft.com/office/word/2010/wordml" xmlns:w15="http://schemas.microsoft.com/office/word/2012/wordml" xmlns:w10="urn:schemas-microsoft-com:office:word" xmlns:wpg="http://schemas.microsoft.com/office/word/2010/wordprocessingGroup" xmlns:wpi="http://schemas.microsoft.com/office/word/2010/wordprocessingInk" xmlns:wne="http://schemas.microsoft.com/office/word/2006/wordml" xmlns:wps="http://schemas.microsoft.com/office/word/2010/wordprocessingShape" xmlns:wpsCustomData="http://www.wps.cn/officeDocument/2013/wpsCustomData" mc:Ignorable="w14 w15 wp14">
-  <w:endnote w:type="separator" w:id="0">
+<w:endnotes xmlns:wpc="http://schemas.microsoft.com/office/word/2010/wordprocessingCanvas" xmlns:cx="http://schemas.microsoft.com/office/drawing/2014/chartex" xmlns:cx1="http://schemas.microsoft.com/office/drawing/2015/9/8/chartex" xmlns:cx2="http://schemas.microsoft.com/office/drawing/2015/10/21/chartex" xmlns:cx3="http://schemas.microsoft.com/office/drawing/2016/5/9/chartex" xmlns:cx4="http://schemas.microsoft.com/office/drawing/2016/5/10/chartex" xmlns:cx5="http://schemas.microsoft.com/office/drawing/2016/5/11/chartex" xmlns:cx6="http://schemas.microsoft.com/office/drawing/2016/5/12/chartex" xmlns:cx7="http://schemas.microsoft.com/office/drawing/2016/5/13/chartex" xmlns:cx8="http://schemas.microsoft.com/office/drawing/2016/5/14/chartex" xmlns:mc="http://schemas.openxmlformats.org/markup-compatibility/2006" xmlns:aink="http://schemas.microsoft.com/office/drawing/2016/ink" xmlns:am3d="http://schemas.microsoft.com/office/drawing/2017/model3d" xmlns:o="urn:schemas-microsoft-com:office:office" xmlns:oel="http://schemas.microsoft.com/office/2019/extlst" xmlns:r="http://schemas.openxmlformats.org/officeDocument/2006/relationships" xmlns:m="http://schemas.openxmlformats.org/officeDocument/2006/math" xmlns:v="urn:schemas-microsoft-com:vml" xmlns:wp14="http://schemas.microsoft.com/office/word/2010/wordprocessingDrawing" xmlns:wp="http://schemas.openxmlformats.org/drawingml/2006/wordprocessingDrawing" xmlns:w10="urn:schemas-microsoft-com:office:word" xmlns:w="http://schemas.openxmlformats.org/wordprocessingml/2006/main" xmlns:w14="http://schemas.microsoft.com/office/word/2010/wordml" xmlns:w15="http://schemas.microsoft.com/office/word/2012/wordml" xmlns:w16cex="http://schemas.microsoft.com/office/word/2018/wordml/cex" xmlns:w16cid="http://schemas.microsoft.com/office/word/2016/wordml/cid" xmlns:w16="http://schemas.microsoft.com/office/word/2018/wordml" xmlns:w16du="http://schemas.microsoft.com/office/word/2023/wordml/word16du" xmlns:w16sdtdh="http://schemas.microsoft.com/office/word/2020/wordml/sdtdatahash" xmlns:w16se="http://schemas.microsoft.com/office/word/2015/wordml/symex" xmlns:wpg="http://schemas.microsoft.com/office/word/2010/wordprocessingGroup" xmlns:wpi="http://schemas.microsoft.com/office/word/2010/wordprocessingInk" xmlns:wne="http://schemas.microsoft.com/office/word/2006/wordml" xmlns:wps="http://schemas.microsoft.com/office/word/2010/wordprocessingShape" mc:Ignorable="w14 w15 w16se w16cid w16 w16cex w16sdtdh w16du wp14">
+  <w:endnote w:type="separator" w:id="-1">
     <w:p>
-      <w:pPr>
-        <w:spacing w:line="240" w:lineRule="auto"/>
-      </w:pPr>
       <w:r>
         <w:separator/>
       </w:r>
     </w:p>
   </w:endnote>
-  <w:endnote w:type="continuationSeparator" w:id="1">
+  <w:endnote w:type="continuationSeparator" w:id="0">
     <w:p>
-      <w:pPr>
-        <w:spacing w:line="240" w:lineRule="auto"/>
-      </w:pPr>
       <w:r>
         <w:continuationSeparator/>
       </w:r>
@@ -824,16 +973,9 @@
 </file>
 
 <file path=word/footer1.xml><?xml version="1.0" encoding="utf-8"?>
-<w:ftr xmlns:wpc="http://schemas.microsoft.com/office/word/2010/wordprocessingCanvas" xmlns:mc="http://schemas.openxmlformats.org/markup-compatibility/2006" xmlns:o="urn:schemas-microsoft-com:office:office" xmlns:r="http://schemas.openxmlformats.org/officeDocument/2006/relationships" xmlns:m="http://schemas.openxmlformats.org/officeDocument/2006/math" xmlns:v="urn:schemas-microsoft-com:vml" xmlns:wp14="http://schemas.microsoft.com/office/word/2010/wordprocessingDrawing" xmlns:wp="http://schemas.openxmlformats.org/drawingml/2006/wordprocessingDrawing" xmlns:w10="urn:schemas-microsoft-com:office:word" xmlns:w="http://schemas.openxmlformats.org/wordprocessingml/2006/main" xmlns:w14="http://schemas.microsoft.com/office/word/2010/wordml" xmlns:w15="http://schemas.microsoft.com/office/word/2012/wordml" xmlns:wpg="http://schemas.microsoft.com/office/word/2010/wordprocessingGroup" xmlns:wpi="http://schemas.microsoft.com/office/word/2010/wordprocessingInk" xmlns:wne="http://schemas.microsoft.com/office/word/2006/wordml" xmlns:wps="http://schemas.microsoft.com/office/word/2010/wordprocessingShape" xmlns:wpsCustomData="http://www.wps.cn/officeDocument/2013/wpsCustomData" mc:Ignorable="w14 w15 wp14">
+<w:ftr xmlns:wpc="http://schemas.microsoft.com/office/word/2010/wordprocessingCanvas" xmlns:cx="http://schemas.microsoft.com/office/drawing/2014/chartex" xmlns:cx1="http://schemas.microsoft.com/office/drawing/2015/9/8/chartex" xmlns:cx2="http://schemas.microsoft.com/office/drawing/2015/10/21/chartex" xmlns:cx3="http://schemas.microsoft.com/office/drawing/2016/5/9/chartex" xmlns:cx4="http://schemas.microsoft.com/office/drawing/2016/5/10/chartex" xmlns:cx5="http://schemas.microsoft.com/office/drawing/2016/5/11/chartex" xmlns:cx6="http://schemas.microsoft.com/office/drawing/2016/5/12/chartex" xmlns:cx7="http://schemas.microsoft.com/office/drawing/2016/5/13/chartex" xmlns:cx8="http://schemas.microsoft.com/office/drawing/2016/5/14/chartex" xmlns:mc="http://schemas.openxmlformats.org/markup-compatibility/2006" xmlns:aink="http://schemas.microsoft.com/office/drawing/2016/ink" xmlns:am3d="http://schemas.microsoft.com/office/drawing/2017/model3d" xmlns:o="urn:schemas-microsoft-com:office:office" xmlns:oel="http://schemas.microsoft.com/office/2019/extlst" xmlns:r="http://schemas.openxmlformats.org/officeDocument/2006/relationships" xmlns:m="http://schemas.openxmlformats.org/officeDocument/2006/math" xmlns:v="urn:schemas-microsoft-com:vml" xmlns:wp14="http://schemas.microsoft.com/office/word/2010/wordprocessingDrawing" xmlns:wp="http://schemas.openxmlformats.org/drawingml/2006/wordprocessingDrawing" xmlns:w10="urn:schemas-microsoft-com:office:word" xmlns:w="http://schemas.openxmlformats.org/wordprocessingml/2006/main" xmlns:w14="http://schemas.microsoft.com/office/word/2010/wordml" xmlns:w15="http://schemas.microsoft.com/office/word/2012/wordml" xmlns:w16cex="http://schemas.microsoft.com/office/word/2018/wordml/cex" xmlns:w16cid="http://schemas.microsoft.com/office/word/2016/wordml/cid" xmlns:w16="http://schemas.microsoft.com/office/word/2018/wordml" xmlns:w16du="http://schemas.microsoft.com/office/word/2023/wordml/word16du" xmlns:w16sdtdh="http://schemas.microsoft.com/office/word/2020/wordml/sdtdatahash" xmlns:w16se="http://schemas.microsoft.com/office/word/2015/wordml/symex" xmlns:wpg="http://schemas.microsoft.com/office/word/2010/wordprocessingGroup" xmlns:wpi="http://schemas.microsoft.com/office/word/2010/wordprocessingInk" xmlns:wne="http://schemas.microsoft.com/office/word/2006/wordml" xmlns:wps="http://schemas.microsoft.com/office/word/2010/wordprocessingShape" mc:Ignorable="w14 w15 w16se w16cid w16 w16cex w16sdtdh w16du wp14">
   <w:p>
     <w:pPr>
-      <w:pBdr>
-        <w:top w:val="none" w:color="auto" w:sz="0" w:space="0"/>
-        <w:left w:val="none" w:color="auto" w:sz="0" w:space="0"/>
-        <w:bottom w:val="none" w:color="auto" w:sz="0" w:space="0"/>
-        <w:right w:val="none" w:color="auto" w:sz="0" w:space="0"/>
-        <w:between w:val="none" w:color="auto" w:sz="0" w:space="0"/>
-      </w:pBdr>
       <w:tabs>
         <w:tab w:val="center" w:pos="4680"/>
         <w:tab w:val="right" w:pos="9360"/>
@@ -848,22 +990,16 @@
 </file>
 
 <file path=word/footnotes.xml><?xml version="1.0" encoding="utf-8"?>
-<w:footnotes xmlns:wpc="http://schemas.microsoft.com/office/word/2010/wordprocessingCanvas" xmlns:mc="http://schemas.openxmlformats.org/markup-compatibility/2006" xmlns:o="urn:schemas-microsoft-com:office:office" xmlns:r="http://schemas.openxmlformats.org/officeDocument/2006/relationships" xmlns:m="http://schemas.openxmlformats.org/officeDocument/2006/math" xmlns:v="urn:schemas-microsoft-com:vml" xmlns:wp14="http://schemas.microsoft.com/office/word/2010/wordprocessingDrawing" xmlns:wp="http://schemas.openxmlformats.org/drawingml/2006/wordprocessingDrawing" xmlns:w="http://schemas.openxmlformats.org/wordprocessingml/2006/main" xmlns:w14="http://schemas.microsoft.com/office/word/2010/wordml" xmlns:w15="http://schemas.microsoft.com/office/word/2012/wordml" xmlns:w10="urn:schemas-microsoft-com:office:word" xmlns:wpg="http://schemas.microsoft.com/office/word/2010/wordprocessingGroup" xmlns:wpi="http://schemas.microsoft.com/office/word/2010/wordprocessingInk" xmlns:wne="http://schemas.microsoft.com/office/word/2006/wordml" xmlns:wps="http://schemas.microsoft.com/office/word/2010/wordprocessingShape" xmlns:wpsCustomData="http://www.wps.cn/officeDocument/2013/wpsCustomData" mc:Ignorable="w14 w15 wp14">
-  <w:footnote w:type="separator" w:id="0">
+<w:footnotes xmlns:wpc="http://schemas.microsoft.com/office/word/2010/wordprocessingCanvas" xmlns:cx="http://schemas.microsoft.com/office/drawing/2014/chartex" xmlns:cx1="http://schemas.microsoft.com/office/drawing/2015/9/8/chartex" xmlns:cx2="http://schemas.microsoft.com/office/drawing/2015/10/21/chartex" xmlns:cx3="http://schemas.microsoft.com/office/drawing/2016/5/9/chartex" xmlns:cx4="http://schemas.microsoft.com/office/drawing/2016/5/10/chartex" xmlns:cx5="http://schemas.microsoft.com/office/drawing/2016/5/11/chartex" xmlns:cx6="http://schemas.microsoft.com/office/drawing/2016/5/12/chartex" xmlns:cx7="http://schemas.microsoft.com/office/drawing/2016/5/13/chartex" xmlns:cx8="http://schemas.microsoft.com/office/drawing/2016/5/14/chartex" xmlns:mc="http://schemas.openxmlformats.org/markup-compatibility/2006" xmlns:aink="http://schemas.microsoft.com/office/drawing/2016/ink" xmlns:am3d="http://schemas.microsoft.com/office/drawing/2017/model3d" xmlns:o="urn:schemas-microsoft-com:office:office" xmlns:oel="http://schemas.microsoft.com/office/2019/extlst" xmlns:r="http://schemas.openxmlformats.org/officeDocument/2006/relationships" xmlns:m="http://schemas.openxmlformats.org/officeDocument/2006/math" xmlns:v="urn:schemas-microsoft-com:vml" xmlns:wp14="http://schemas.microsoft.com/office/word/2010/wordprocessingDrawing" xmlns:wp="http://schemas.openxmlformats.org/drawingml/2006/wordprocessingDrawing" xmlns:w10="urn:schemas-microsoft-com:office:word" xmlns:w="http://schemas.openxmlformats.org/wordprocessingml/2006/main" xmlns:w14="http://schemas.microsoft.com/office/word/2010/wordml" xmlns:w15="http://schemas.microsoft.com/office/word/2012/wordml" xmlns:w16cex="http://schemas.microsoft.com/office/word/2018/wordml/cex" xmlns:w16cid="http://schemas.microsoft.com/office/word/2016/wordml/cid" xmlns:w16="http://schemas.microsoft.com/office/word/2018/wordml" xmlns:w16du="http://schemas.microsoft.com/office/word/2023/wordml/word16du" xmlns:w16sdtdh="http://schemas.microsoft.com/office/word/2020/wordml/sdtdatahash" xmlns:w16se="http://schemas.microsoft.com/office/word/2015/wordml/symex" xmlns:wpg="http://schemas.microsoft.com/office/word/2010/wordprocessingGroup" xmlns:wpi="http://schemas.microsoft.com/office/word/2010/wordprocessingInk" xmlns:wne="http://schemas.microsoft.com/office/word/2006/wordml" xmlns:wps="http://schemas.microsoft.com/office/word/2010/wordprocessingShape" mc:Ignorable="w14 w15 w16se w16cid w16 w16cex w16sdtdh w16du wp14">
+  <w:footnote w:type="separator" w:id="-1">
     <w:p>
-      <w:pPr>
-        <w:spacing w:line="240" w:lineRule="auto"/>
-      </w:pPr>
       <w:r>
         <w:separator/>
       </w:r>
     </w:p>
   </w:footnote>
-  <w:footnote w:type="continuationSeparator" w:id="1">
+  <w:footnote w:type="continuationSeparator" w:id="0">
     <w:p>
-      <w:pPr>
-        <w:spacing w:line="240" w:lineRule="auto"/>
-      </w:pPr>
       <w:r>
         <w:continuationSeparator/>
       </w:r>
@@ -873,7 +1009,7 @@
 </file>
 
 <file path=word/header1.xml><?xml version="1.0" encoding="utf-8"?>
-<w:hdr xmlns:wpc="http://schemas.microsoft.com/office/word/2010/wordprocessingCanvas" xmlns:mc="http://schemas.openxmlformats.org/markup-compatibility/2006" xmlns:o="urn:schemas-microsoft-com:office:office" xmlns:r="http://schemas.openxmlformats.org/officeDocument/2006/relationships" xmlns:m="http://schemas.openxmlformats.org/officeDocument/2006/math" xmlns:v="urn:schemas-microsoft-com:vml" xmlns:wp14="http://schemas.microsoft.com/office/word/2010/wordprocessingDrawing" xmlns:wp="http://schemas.openxmlformats.org/drawingml/2006/wordprocessingDrawing" xmlns:w10="urn:schemas-microsoft-com:office:word" xmlns:w="http://schemas.openxmlformats.org/wordprocessingml/2006/main" xmlns:w14="http://schemas.microsoft.com/office/word/2010/wordml" xmlns:w15="http://schemas.microsoft.com/office/word/2012/wordml" xmlns:wpg="http://schemas.microsoft.com/office/word/2010/wordprocessingGroup" xmlns:wpi="http://schemas.microsoft.com/office/word/2010/wordprocessingInk" xmlns:wne="http://schemas.microsoft.com/office/word/2006/wordml" xmlns:wps="http://schemas.microsoft.com/office/word/2010/wordprocessingShape" xmlns:wpsCustomData="http://www.wps.cn/officeDocument/2013/wpsCustomData" mc:Ignorable="w14 w15 wp14">
+<w:hdr xmlns:wpc="http://schemas.microsoft.com/office/word/2010/wordprocessingCanvas" xmlns:cx="http://schemas.microsoft.com/office/drawing/2014/chartex" xmlns:cx1="http://schemas.microsoft.com/office/drawing/2015/9/8/chartex" xmlns:cx2="http://schemas.microsoft.com/office/drawing/2015/10/21/chartex" xmlns:cx3="http://schemas.microsoft.com/office/drawing/2016/5/9/chartex" xmlns:cx4="http://schemas.microsoft.com/office/drawing/2016/5/10/chartex" xmlns:cx5="http://schemas.microsoft.com/office/drawing/2016/5/11/chartex" xmlns:cx6="http://schemas.microsoft.com/office/drawing/2016/5/12/chartex" xmlns:cx7="http://schemas.microsoft.com/office/drawing/2016/5/13/chartex" xmlns:cx8="http://schemas.microsoft.com/office/drawing/2016/5/14/chartex" xmlns:mc="http://schemas.openxmlformats.org/markup-compatibility/2006" xmlns:aink="http://schemas.microsoft.com/office/drawing/2016/ink" xmlns:am3d="http://schemas.microsoft.com/office/drawing/2017/model3d" xmlns:o="urn:schemas-microsoft-com:office:office" xmlns:oel="http://schemas.microsoft.com/office/2019/extlst" xmlns:r="http://schemas.openxmlformats.org/officeDocument/2006/relationships" xmlns:m="http://schemas.openxmlformats.org/officeDocument/2006/math" xmlns:v="urn:schemas-microsoft-com:vml" xmlns:wp14="http://schemas.microsoft.com/office/word/2010/wordprocessingDrawing" xmlns:wp="http://schemas.openxmlformats.org/drawingml/2006/wordprocessingDrawing" xmlns:w10="urn:schemas-microsoft-com:office:word" xmlns:w="http://schemas.openxmlformats.org/wordprocessingml/2006/main" xmlns:w14="http://schemas.microsoft.com/office/word/2010/wordml" xmlns:w15="http://schemas.microsoft.com/office/word/2012/wordml" xmlns:w16cex="http://schemas.microsoft.com/office/word/2018/wordml/cex" xmlns:w16cid="http://schemas.microsoft.com/office/word/2016/wordml/cid" xmlns:w16="http://schemas.microsoft.com/office/word/2018/wordml" xmlns:w16du="http://schemas.microsoft.com/office/word/2023/wordml/word16du" xmlns:w16sdtdh="http://schemas.microsoft.com/office/word/2020/wordml/sdtdatahash" xmlns:w16se="http://schemas.microsoft.com/office/word/2015/wordml/symex" xmlns:wpg="http://schemas.microsoft.com/office/word/2010/wordprocessingGroup" xmlns:wpi="http://schemas.microsoft.com/office/word/2010/wordprocessingInk" xmlns:wne="http://schemas.microsoft.com/office/word/2006/wordml" xmlns:wps="http://schemas.microsoft.com/office/word/2010/wordprocessingShape" mc:Ignorable="w14 w15 w16se w16cid w16 w16cex w16sdtdh w16du wp14">
   <w:p>
     <w:pPr>
       <w:rPr>
@@ -885,12 +1021,12 @@
 </file>
 
 <file path=word/numbering.xml><?xml version="1.0" encoding="utf-8"?>
-<w:numbering xmlns:wpc="http://schemas.microsoft.com/office/word/2010/wordprocessingCanvas" xmlns:mc="http://schemas.openxmlformats.org/markup-compatibility/2006" xmlns:o="urn:schemas-microsoft-com:office:office" xmlns:r="http://schemas.openxmlformats.org/officeDocument/2006/relationships" xmlns:m="http://schemas.openxmlformats.org/officeDocument/2006/math" xmlns:v="urn:schemas-microsoft-com:vml" xmlns:wp14="http://schemas.microsoft.com/office/word/2010/wordprocessingDrawing" xmlns:wp="http://schemas.openxmlformats.org/drawingml/2006/wordprocessingDrawing" xmlns:w10="urn:schemas-microsoft-com:office:word" xmlns:w="http://schemas.openxmlformats.org/wordprocessingml/2006/main" xmlns:w14="http://schemas.microsoft.com/office/word/2010/wordml" xmlns:wpg="http://schemas.microsoft.com/office/word/2010/wordprocessingGroup" xmlns:wpi="http://schemas.microsoft.com/office/word/2010/wordprocessingInk" xmlns:wne="http://schemas.microsoft.com/office/word/2006/wordml" xmlns:wps="http://schemas.microsoft.com/office/word/2010/wordprocessingShape" xmlns:wpsCustomData="http://www.wps.cn/officeDocument/2013/wpsCustomData" mc:Ignorable="w14 wp14">
-  <w:abstractNum w:abstractNumId="0">
+<w:numbering xmlns:wpc="http://schemas.microsoft.com/office/word/2010/wordprocessingCanvas" xmlns:cx="http://schemas.microsoft.com/office/drawing/2014/chartex" xmlns:cx1="http://schemas.microsoft.com/office/drawing/2015/9/8/chartex" xmlns:cx2="http://schemas.microsoft.com/office/drawing/2015/10/21/chartex" xmlns:cx3="http://schemas.microsoft.com/office/drawing/2016/5/9/chartex" xmlns:cx4="http://schemas.microsoft.com/office/drawing/2016/5/10/chartex" xmlns:cx5="http://schemas.microsoft.com/office/drawing/2016/5/11/chartex" xmlns:cx6="http://schemas.microsoft.com/office/drawing/2016/5/12/chartex" xmlns:cx7="http://schemas.microsoft.com/office/drawing/2016/5/13/chartex" xmlns:cx8="http://schemas.microsoft.com/office/drawing/2016/5/14/chartex" xmlns:mc="http://schemas.openxmlformats.org/markup-compatibility/2006" xmlns:aink="http://schemas.microsoft.com/office/drawing/2016/ink" xmlns:am3d="http://schemas.microsoft.com/office/drawing/2017/model3d" xmlns:o="urn:schemas-microsoft-com:office:office" xmlns:oel="http://schemas.microsoft.com/office/2019/extlst" xmlns:r="http://schemas.openxmlformats.org/officeDocument/2006/relationships" xmlns:m="http://schemas.openxmlformats.org/officeDocument/2006/math" xmlns:v="urn:schemas-microsoft-com:vml" xmlns:wp14="http://schemas.microsoft.com/office/word/2010/wordprocessingDrawing" xmlns:wp="http://schemas.openxmlformats.org/drawingml/2006/wordprocessingDrawing" xmlns:w10="urn:schemas-microsoft-com:office:word" xmlns:w="http://schemas.openxmlformats.org/wordprocessingml/2006/main" xmlns:w14="http://schemas.microsoft.com/office/word/2010/wordml" xmlns:w15="http://schemas.microsoft.com/office/word/2012/wordml" xmlns:w16cex="http://schemas.microsoft.com/office/word/2018/wordml/cex" xmlns:w16cid="http://schemas.microsoft.com/office/word/2016/wordml/cid" xmlns:w16="http://schemas.microsoft.com/office/word/2018/wordml" xmlns:w16du="http://schemas.microsoft.com/office/word/2023/wordml/word16du" xmlns:w16sdtdh="http://schemas.microsoft.com/office/word/2020/wordml/sdtdatahash" xmlns:w16se="http://schemas.microsoft.com/office/word/2015/wordml/symex" xmlns:wpg="http://schemas.microsoft.com/office/word/2010/wordprocessingGroup" xmlns:wpi="http://schemas.microsoft.com/office/word/2010/wordprocessingInk" xmlns:wne="http://schemas.microsoft.com/office/word/2006/wordml" xmlns:wps="http://schemas.microsoft.com/office/word/2010/wordprocessingShape" mc:Ignorable="w14 w15 w16se w16cid w16 w16cex w16sdtdh w16du wp14">
+  <w:abstractNum w:abstractNumId="0" w15:restartNumberingAfterBreak="0">
     <w:nsid w:val="0CE96F48"/>
     <w:multiLevelType w:val="multilevel"/>
     <w:tmpl w:val="0CE96F48"/>
-    <w:lvl w:ilvl="0" w:tentative="0">
+    <w:lvl w:ilvl="0">
       <w:start w:val="1"/>
       <w:numFmt w:val="bullet"/>
       <w:lvlText w:val=""/>
@@ -902,11 +1038,11 @@
         <w:ind w:left="720" w:hanging="360"/>
       </w:pPr>
       <w:rPr>
-        <w:rFonts w:hint="default" w:ascii="Symbol" w:hAnsi="Symbol"/>
+        <w:rFonts w:ascii="Symbol" w:hAnsi="Symbol" w:hint="default"/>
         <w:sz w:val="20"/>
       </w:rPr>
     </w:lvl>
-    <w:lvl w:ilvl="1" w:tentative="0">
+    <w:lvl w:ilvl="1">
       <w:start w:val="1"/>
       <w:numFmt w:val="bullet"/>
       <w:lvlText w:val="o"/>
@@ -918,11 +1054,11 @@
         <w:ind w:left="1440" w:hanging="360"/>
       </w:pPr>
       <w:rPr>
-        <w:rFonts w:hint="default" w:ascii="Courier New" w:hAnsi="Courier New"/>
+        <w:rFonts w:ascii="Courier New" w:hAnsi="Courier New" w:hint="default"/>
         <w:sz w:val="20"/>
       </w:rPr>
     </w:lvl>
-    <w:lvl w:ilvl="2" w:tentative="0">
+    <w:lvl w:ilvl="2">
       <w:start w:val="1"/>
       <w:numFmt w:val="bullet"/>
       <w:lvlText w:val=""/>
@@ -934,11 +1070,11 @@
         <w:ind w:left="2160" w:hanging="360"/>
       </w:pPr>
       <w:rPr>
-        <w:rFonts w:hint="default" w:ascii="Wingdings" w:hAnsi="Wingdings"/>
+        <w:rFonts w:ascii="Wingdings" w:hAnsi="Wingdings" w:hint="default"/>
         <w:sz w:val="20"/>
       </w:rPr>
     </w:lvl>
-    <w:lvl w:ilvl="3" w:tentative="0">
+    <w:lvl w:ilvl="3">
       <w:start w:val="1"/>
       <w:numFmt w:val="bullet"/>
       <w:lvlText w:val=""/>
@@ -950,11 +1086,11 @@
         <w:ind w:left="2880" w:hanging="360"/>
       </w:pPr>
       <w:rPr>
-        <w:rFonts w:hint="default" w:ascii="Wingdings" w:hAnsi="Wingdings"/>
+        <w:rFonts w:ascii="Wingdings" w:hAnsi="Wingdings" w:hint="default"/>
         <w:sz w:val="20"/>
       </w:rPr>
     </w:lvl>
-    <w:lvl w:ilvl="4" w:tentative="0">
+    <w:lvl w:ilvl="4">
       <w:start w:val="1"/>
       <w:numFmt w:val="bullet"/>
       <w:lvlText w:val=""/>
@@ -966,11 +1102,11 @@
         <w:ind w:left="3600" w:hanging="360"/>
       </w:pPr>
       <w:rPr>
-        <w:rFonts w:hint="default" w:ascii="Wingdings" w:hAnsi="Wingdings"/>
+        <w:rFonts w:ascii="Wingdings" w:hAnsi="Wingdings" w:hint="default"/>
         <w:sz w:val="20"/>
       </w:rPr>
     </w:lvl>
-    <w:lvl w:ilvl="5" w:tentative="0">
+    <w:lvl w:ilvl="5">
       <w:start w:val="1"/>
       <w:numFmt w:val="bullet"/>
       <w:lvlText w:val=""/>
@@ -982,11 +1118,11 @@
         <w:ind w:left="4320" w:hanging="360"/>
       </w:pPr>
       <w:rPr>
-        <w:rFonts w:hint="default" w:ascii="Wingdings" w:hAnsi="Wingdings"/>
+        <w:rFonts w:ascii="Wingdings" w:hAnsi="Wingdings" w:hint="default"/>
         <w:sz w:val="20"/>
       </w:rPr>
     </w:lvl>
-    <w:lvl w:ilvl="6" w:tentative="0">
+    <w:lvl w:ilvl="6">
       <w:start w:val="1"/>
       <w:numFmt w:val="bullet"/>
       <w:lvlText w:val=""/>
@@ -998,11 +1134,11 @@
         <w:ind w:left="5040" w:hanging="360"/>
       </w:pPr>
       <w:rPr>
-        <w:rFonts w:hint="default" w:ascii="Wingdings" w:hAnsi="Wingdings"/>
+        <w:rFonts w:ascii="Wingdings" w:hAnsi="Wingdings" w:hint="default"/>
         <w:sz w:val="20"/>
       </w:rPr>
     </w:lvl>
-    <w:lvl w:ilvl="7" w:tentative="0">
+    <w:lvl w:ilvl="7">
       <w:start w:val="1"/>
       <w:numFmt w:val="bullet"/>
       <w:lvlText w:val=""/>
@@ -1014,11 +1150,11 @@
         <w:ind w:left="5760" w:hanging="360"/>
       </w:pPr>
       <w:rPr>
-        <w:rFonts w:hint="default" w:ascii="Wingdings" w:hAnsi="Wingdings"/>
+        <w:rFonts w:ascii="Wingdings" w:hAnsi="Wingdings" w:hint="default"/>
         <w:sz w:val="20"/>
       </w:rPr>
     </w:lvl>
-    <w:lvl w:ilvl="8" w:tentative="0">
+    <w:lvl w:ilvl="8">
       <w:start w:val="1"/>
       <w:numFmt w:val="bullet"/>
       <w:lvlText w:val=""/>
@@ -1030,16 +1166,16 @@
         <w:ind w:left="6480" w:hanging="360"/>
       </w:pPr>
       <w:rPr>
-        <w:rFonts w:hint="default" w:ascii="Wingdings" w:hAnsi="Wingdings"/>
+        <w:rFonts w:ascii="Wingdings" w:hAnsi="Wingdings" w:hint="default"/>
         <w:sz w:val="20"/>
       </w:rPr>
     </w:lvl>
   </w:abstractNum>
-  <w:abstractNum w:abstractNumId="1">
+  <w:abstractNum w:abstractNumId="1" w15:restartNumberingAfterBreak="0">
     <w:nsid w:val="630E501F"/>
     <w:multiLevelType w:val="multilevel"/>
     <w:tmpl w:val="630E501F"/>
-    <w:lvl w:ilvl="0" w:tentative="0">
+    <w:lvl w:ilvl="0">
       <w:start w:val="1"/>
       <w:numFmt w:val="bullet"/>
       <w:lvlText w:val="●"/>
@@ -1051,7 +1187,7 @@
         <w:u w:val="none"/>
       </w:rPr>
     </w:lvl>
-    <w:lvl w:ilvl="1" w:tentative="0">
+    <w:lvl w:ilvl="1">
       <w:start w:val="1"/>
       <w:numFmt w:val="bullet"/>
       <w:lvlText w:val="○"/>
@@ -1063,7 +1199,7 @@
         <w:u w:val="none"/>
       </w:rPr>
     </w:lvl>
-    <w:lvl w:ilvl="2" w:tentative="0">
+    <w:lvl w:ilvl="2">
       <w:start w:val="1"/>
       <w:numFmt w:val="bullet"/>
       <w:lvlText w:val="■"/>
@@ -1075,7 +1211,7 @@
         <w:u w:val="none"/>
       </w:rPr>
     </w:lvl>
-    <w:lvl w:ilvl="3" w:tentative="0">
+    <w:lvl w:ilvl="3">
       <w:start w:val="1"/>
       <w:numFmt w:val="bullet"/>
       <w:lvlText w:val="●"/>
@@ -1087,7 +1223,7 @@
         <w:u w:val="none"/>
       </w:rPr>
     </w:lvl>
-    <w:lvl w:ilvl="4" w:tentative="0">
+    <w:lvl w:ilvl="4">
       <w:start w:val="1"/>
       <w:numFmt w:val="bullet"/>
       <w:lvlText w:val="○"/>
@@ -1099,7 +1235,7 @@
         <w:u w:val="none"/>
       </w:rPr>
     </w:lvl>
-    <w:lvl w:ilvl="5" w:tentative="0">
+    <w:lvl w:ilvl="5">
       <w:start w:val="1"/>
       <w:numFmt w:val="bullet"/>
       <w:lvlText w:val="■"/>
@@ -1111,7 +1247,7 @@
         <w:u w:val="none"/>
       </w:rPr>
     </w:lvl>
-    <w:lvl w:ilvl="6" w:tentative="0">
+    <w:lvl w:ilvl="6">
       <w:start w:val="1"/>
       <w:numFmt w:val="bullet"/>
       <w:lvlText w:val="●"/>
@@ -1123,7 +1259,7 @@
         <w:u w:val="none"/>
       </w:rPr>
     </w:lvl>
-    <w:lvl w:ilvl="7" w:tentative="0">
+    <w:lvl w:ilvl="7">
       <w:start w:val="1"/>
       <w:numFmt w:val="bullet"/>
       <w:lvlText w:val="○"/>
@@ -1135,7 +1271,7 @@
         <w:u w:val="none"/>
       </w:rPr>
     </w:lvl>
-    <w:lvl w:ilvl="8" w:tentative="0">
+    <w:lvl w:ilvl="8">
       <w:start w:val="1"/>
       <w:numFmt w:val="bullet"/>
       <w:lvlText w:val="■"/>
@@ -1148,220 +1284,437 @@
       </w:rPr>
     </w:lvl>
   </w:abstractNum>
-  <w:num w:numId="1">
+  <w:num w:numId="1" w16cid:durableId="484469420">
     <w:abstractNumId w:val="1"/>
   </w:num>
-  <w:num w:numId="2">
+  <w:num w:numId="2" w16cid:durableId="396441567">
     <w:abstractNumId w:val="0"/>
   </w:num>
 </w:numbering>
 </file>
 
 <file path=word/styles.xml><?xml version="1.0" encoding="utf-8"?>
-<w:styles xmlns:mc="http://schemas.openxmlformats.org/markup-compatibility/2006" xmlns:o="urn:schemas-microsoft-com:office:office" xmlns:r="http://schemas.openxmlformats.org/officeDocument/2006/relationships" xmlns:m="http://schemas.openxmlformats.org/officeDocument/2006/math" xmlns:v="urn:schemas-microsoft-com:vml" xmlns:w="http://schemas.openxmlformats.org/wordprocessingml/2006/main" xmlns:w14="http://schemas.microsoft.com/office/word/2010/wordml" xmlns:w10="urn:schemas-microsoft-com:office:word" xmlns:sl="http://schemas.openxmlformats.org/schemaLibrary/2006/main" xmlns:wpsCustomData="http://www.wps.cn/officeDocument/2013/wpsCustomData" mc:Ignorable="w14">
+<w:styles xmlns:mc="http://schemas.openxmlformats.org/markup-compatibility/2006" xmlns:r="http://schemas.openxmlformats.org/officeDocument/2006/relationships" xmlns:w="http://schemas.openxmlformats.org/wordprocessingml/2006/main" xmlns:w14="http://schemas.microsoft.com/office/word/2010/wordml" xmlns:w15="http://schemas.microsoft.com/office/word/2012/wordml" xmlns:w16cex="http://schemas.microsoft.com/office/word/2018/wordml/cex" xmlns:w16cid="http://schemas.microsoft.com/office/word/2016/wordml/cid" xmlns:w16="http://schemas.microsoft.com/office/word/2018/wordml" xmlns:w16du="http://schemas.microsoft.com/office/word/2023/wordml/word16du" xmlns:w16sdtdh="http://schemas.microsoft.com/office/word/2020/wordml/sdtdatahash" xmlns:w16se="http://schemas.microsoft.com/office/word/2015/wordml/symex" mc:Ignorable="w14 w15 w16se w16cid w16 w16cex w16sdtdh w16du">
   <w:docDefaults>
     <w:rPrDefault>
       <w:rPr>
-        <w:rFonts w:ascii="Times New Roman" w:hAnsi="Times New Roman" w:eastAsia="SimSun" w:cs="Times New Roman"/>
+        <w:rFonts w:ascii="Times New Roman" w:eastAsia="SimSun" w:hAnsi="Times New Roman" w:cs="Times New Roman"/>
+        <w:lang w:val="en-US" w:eastAsia="en-US" w:bidi="ar-SA"/>
       </w:rPr>
     </w:rPrDefault>
     <w:pPrDefault/>
   </w:docDefaults>
-  <w:latentStyles w:count="260" w:defQFormat="0" w:defUnhideWhenUsed="1" w:defSemiHidden="1" w:defUIPriority="99" w:defLockedState="0">
-    <w:lsdException w:qFormat="1" w:unhideWhenUsed="0" w:uiPriority="0" w:semiHidden="0" w:name="Normal"/>
-    <w:lsdException w:qFormat="1" w:unhideWhenUsed="0" w:uiPriority="9" w:semiHidden="0" w:name="heading 1"/>
-    <w:lsdException w:qFormat="1" w:uiPriority="9" w:semiHidden="0" w:name="heading 2"/>
-    <w:lsdException w:qFormat="1" w:uiPriority="9" w:name="heading 3"/>
-    <w:lsdException w:qFormat="1" w:uiPriority="9" w:name="heading 4"/>
-    <w:lsdException w:qFormat="1" w:uiPriority="9" w:name="heading 5"/>
-    <w:lsdException w:qFormat="1" w:uiPriority="9" w:name="heading 6"/>
-    <w:lsdException w:qFormat="1" w:uiPriority="9" w:name="heading 7"/>
-    <w:lsdException w:qFormat="1" w:uiPriority="9" w:name="heading 8"/>
-    <w:lsdException w:qFormat="1" w:uiPriority="9" w:name="heading 9"/>
-    <w:lsdException w:uiPriority="99" w:name="index 1"/>
-    <w:lsdException w:uiPriority="99" w:name="index 2"/>
-    <w:lsdException w:uiPriority="99" w:name="index 3"/>
-    <w:lsdException w:uiPriority="99" w:name="index 4"/>
-    <w:lsdException w:uiPriority="99" w:name="index 5"/>
-    <w:lsdException w:uiPriority="99" w:name="index 6"/>
-    <w:lsdException w:uiPriority="99" w:name="index 7"/>
-    <w:lsdException w:uiPriority="99" w:name="index 8"/>
-    <w:lsdException w:uiPriority="99" w:name="index 9"/>
-    <w:lsdException w:uiPriority="39" w:name="toc 1"/>
-    <w:lsdException w:uiPriority="39" w:name="toc 2"/>
-    <w:lsdException w:uiPriority="39" w:name="toc 3"/>
-    <w:lsdException w:uiPriority="39" w:name="toc 4"/>
-    <w:lsdException w:uiPriority="39" w:name="toc 5"/>
-    <w:lsdException w:uiPriority="39" w:name="toc 6"/>
-    <w:lsdException w:uiPriority="39" w:name="toc 7"/>
-    <w:lsdException w:uiPriority="39" w:name="toc 8"/>
-    <w:lsdException w:uiPriority="39" w:name="toc 9"/>
-    <w:lsdException w:uiPriority="99" w:name="Normal Indent"/>
-    <w:lsdException w:uiPriority="99" w:name="footnote text"/>
-    <w:lsdException w:uiPriority="99" w:name="annotation text"/>
-    <w:lsdException w:uiPriority="99" w:name="header"/>
-    <w:lsdException w:uiPriority="99" w:name="footer"/>
-    <w:lsdException w:uiPriority="99" w:name="index heading"/>
-    <w:lsdException w:qFormat="1" w:uiPriority="35" w:name="caption"/>
-    <w:lsdException w:uiPriority="99" w:name="table of figures"/>
-    <w:lsdException w:uiPriority="99" w:name="envelope address"/>
-    <w:lsdException w:uiPriority="99" w:name="envelope return"/>
-    <w:lsdException w:uiPriority="99" w:name="footnote reference"/>
-    <w:lsdException w:uiPriority="99" w:name="annotation reference"/>
-    <w:lsdException w:uiPriority="99" w:name="line number"/>
-    <w:lsdException w:uiPriority="99" w:name="page number"/>
-    <w:lsdException w:uiPriority="99" w:name="endnote reference"/>
-    <w:lsdException w:uiPriority="99" w:name="endnote text"/>
-    <w:lsdException w:uiPriority="99" w:name="table of authorities"/>
-    <w:lsdException w:uiPriority="99" w:name="macro"/>
-    <w:lsdException w:uiPriority="99" w:name="toa heading"/>
-    <w:lsdException w:uiPriority="99" w:name="List"/>
-    <w:lsdException w:uiPriority="99" w:name="List Bullet"/>
-    <w:lsdException w:uiPriority="99" w:name="List Number"/>
-    <w:lsdException w:uiPriority="99" w:name="List 2"/>
-    <w:lsdException w:uiPriority="99" w:name="List 3"/>
-    <w:lsdException w:uiPriority="99" w:name="List 4"/>
-    <w:lsdException w:uiPriority="99" w:name="List 5"/>
-    <w:lsdException w:uiPriority="99" w:name="List Bullet 2"/>
-    <w:lsdException w:uiPriority="99" w:name="List Bullet 3"/>
-    <w:lsdException w:uiPriority="99" w:name="List Bullet 4"/>
-    <w:lsdException w:uiPriority="99" w:name="List Bullet 5"/>
-    <w:lsdException w:uiPriority="99" w:name="List Number 2"/>
-    <w:lsdException w:uiPriority="99" w:name="List Number 3"/>
-    <w:lsdException w:uiPriority="99" w:name="List Number 4"/>
-    <w:lsdException w:uiPriority="99" w:name="List Number 5"/>
-    <w:lsdException w:qFormat="1" w:unhideWhenUsed="0" w:uiPriority="10" w:semiHidden="0" w:name="Title"/>
-    <w:lsdException w:uiPriority="99" w:name="Closing"/>
-    <w:lsdException w:uiPriority="99" w:name="Signature"/>
-    <w:lsdException w:uiPriority="1" w:name="Default Paragraph Font"/>
-    <w:lsdException w:uiPriority="99" w:name="Body Text"/>
-    <w:lsdException w:uiPriority="99" w:name="Body Text Indent"/>
-    <w:lsdException w:uiPriority="99" w:name="List Continue"/>
-    <w:lsdException w:uiPriority="99" w:name="List Continue 2"/>
-    <w:lsdException w:uiPriority="99" w:name="List Continue 3"/>
-    <w:lsdException w:uiPriority="99" w:name="List Continue 4"/>
-    <w:lsdException w:uiPriority="99" w:name="List Continue 5"/>
-    <w:lsdException w:uiPriority="99" w:name="Message Header"/>
-    <w:lsdException w:qFormat="1" w:unhideWhenUsed="0" w:uiPriority="11" w:semiHidden="0" w:name="Subtitle"/>
-    <w:lsdException w:uiPriority="99" w:name="Salutation"/>
-    <w:lsdException w:uiPriority="99" w:name="Date"/>
-    <w:lsdException w:uiPriority="99" w:name="Body Text First Indent"/>
-    <w:lsdException w:uiPriority="99" w:name="Body Text First Indent 2"/>
-    <w:lsdException w:uiPriority="99" w:name="Note Heading"/>
-    <w:lsdException w:uiPriority="99" w:name="Body Text 2"/>
-    <w:lsdException w:uiPriority="99" w:name="Body Text 3"/>
-    <w:lsdException w:uiPriority="99" w:name="Body Text Indent 2"/>
-    <w:lsdException w:uiPriority="99" w:name="Body Text Indent 3"/>
-    <w:lsdException w:uiPriority="99" w:name="Block Text"/>
-    <w:lsdException w:uiPriority="99" w:semiHidden="0" w:name="Hyperlink"/>
-    <w:lsdException w:uiPriority="99" w:name="FollowedHyperlink"/>
-    <w:lsdException w:qFormat="1" w:unhideWhenUsed="0" w:uiPriority="22" w:semiHidden="0" w:name="Strong"/>
-    <w:lsdException w:qFormat="1" w:unhideWhenUsed="0" w:uiPriority="20" w:semiHidden="0" w:name="Emphasis"/>
-    <w:lsdException w:uiPriority="99" w:name="Document Map"/>
-    <w:lsdException w:uiPriority="99" w:name="Plain Text"/>
-    <w:lsdException w:uiPriority="99" w:name="E-mail Signature"/>
-    <w:lsdException w:uiPriority="99" w:name="Normal (Web)"/>
-    <w:lsdException w:uiPriority="99" w:name="HTML Acronym"/>
-    <w:lsdException w:uiPriority="99" w:name="HTML Address"/>
-    <w:lsdException w:uiPriority="99" w:name="HTML Cite"/>
-    <w:lsdException w:uiPriority="99" w:name="HTML Code"/>
-    <w:lsdException w:uiPriority="99" w:name="HTML Definition"/>
-    <w:lsdException w:uiPriority="99" w:name="HTML Keyboard"/>
-    <w:lsdException w:uiPriority="99" w:name="HTML Preformatted"/>
-    <w:lsdException w:uiPriority="99" w:name="HTML Sample"/>
-    <w:lsdException w:uiPriority="99" w:name="HTML Typewriter"/>
-    <w:lsdException w:uiPriority="99" w:name="HTML Variable"/>
-    <w:lsdException w:uiPriority="99" w:name="Normal Table"/>
-    <w:lsdException w:uiPriority="99" w:name="annotation subject"/>
-    <w:lsdException w:uiPriority="99" w:name="Table Simple 1"/>
-    <w:lsdException w:uiPriority="99" w:name="Table Simple 2"/>
-    <w:lsdException w:uiPriority="99" w:name="Table Simple 3"/>
-    <w:lsdException w:uiPriority="99" w:name="Table Classic 1"/>
-    <w:lsdException w:uiPriority="99" w:name="Table Classic 2"/>
-    <w:lsdException w:uiPriority="99" w:name="Table Classic 3"/>
-    <w:lsdException w:uiPriority="99" w:name="Table Classic 4"/>
-    <w:lsdException w:uiPriority="99" w:name="Table Colorful 1"/>
-    <w:lsdException w:uiPriority="99" w:name="Table Colorful 2"/>
-    <w:lsdException w:uiPriority="99" w:name="Table Colorful 3"/>
-    <w:lsdException w:uiPriority="99" w:name="Table Columns 1"/>
-    <w:lsdException w:uiPriority="99" w:name="Table Columns 2"/>
-    <w:lsdException w:uiPriority="99" w:name="Table Columns 3"/>
-    <w:lsdException w:uiPriority="99" w:name="Table Columns 4"/>
-    <w:lsdException w:uiPriority="99" w:name="Table Columns 5"/>
-    <w:lsdException w:uiPriority="99" w:name="Table Grid 1"/>
-    <w:lsdException w:uiPriority="99" w:name="Table Grid 2"/>
-    <w:lsdException w:uiPriority="99" w:name="Table Grid 3"/>
-    <w:lsdException w:uiPriority="99" w:name="Table Grid 4"/>
-    <w:lsdException w:uiPriority="99" w:name="Table Grid 5"/>
-    <w:lsdException w:uiPriority="99" w:name="Table Grid 6"/>
-    <w:lsdException w:uiPriority="99" w:name="Table Grid 7"/>
-    <w:lsdException w:uiPriority="99" w:name="Table Grid 8"/>
-    <w:lsdException w:uiPriority="99" w:name="Table List 1"/>
-    <w:lsdException w:uiPriority="99" w:name="Table List 2"/>
-    <w:lsdException w:uiPriority="99" w:name="Table List 3"/>
-    <w:lsdException w:uiPriority="99" w:name="Table List 4"/>
-    <w:lsdException w:uiPriority="99" w:name="Table List 5"/>
-    <w:lsdException w:uiPriority="99" w:name="Table List 6"/>
-    <w:lsdException w:uiPriority="99" w:name="Table List 7"/>
-    <w:lsdException w:uiPriority="99" w:name="Table List 8"/>
-    <w:lsdException w:uiPriority="99" w:name="Table 3D effects 1"/>
-    <w:lsdException w:uiPriority="99" w:name="Table 3D effects 2"/>
-    <w:lsdException w:uiPriority="99" w:name="Table 3D effects 3"/>
-    <w:lsdException w:uiPriority="99" w:name="Table Contemporary"/>
-    <w:lsdException w:uiPriority="99" w:name="Table Elegant"/>
-    <w:lsdException w:uiPriority="99" w:name="Table Professional"/>
-    <w:lsdException w:uiPriority="99" w:name="Table Subtle 1"/>
-    <w:lsdException w:uiPriority="99" w:name="Table Subtle 2"/>
-    <w:lsdException w:uiPriority="99" w:name="Table Web 1"/>
-    <w:lsdException w:uiPriority="99" w:name="Table Web 2"/>
-    <w:lsdException w:uiPriority="99" w:name="Table Web 3"/>
-    <w:lsdException w:uiPriority="99" w:name="Balloon Text"/>
-    <w:lsdException w:unhideWhenUsed="0" w:uiPriority="39" w:semiHidden="0" w:name="Table Grid"/>
-    <w:lsdException w:uiPriority="99" w:name="Table Theme"/>
+  <w:latentStyles w:defLockedState="0" w:defUIPriority="99" w:defSemiHidden="0" w:defUnhideWhenUsed="0" w:defQFormat="0" w:count="376">
+    <w:lsdException w:name="Normal" w:uiPriority="0" w:qFormat="1"/>
+    <w:lsdException w:name="heading 1" w:uiPriority="9" w:qFormat="1"/>
+    <w:lsdException w:name="heading 2" w:uiPriority="9" w:unhideWhenUsed="1" w:qFormat="1"/>
+    <w:lsdException w:name="heading 3" w:semiHidden="1" w:uiPriority="9" w:unhideWhenUsed="1" w:qFormat="1"/>
+    <w:lsdException w:name="heading 4" w:semiHidden="1" w:uiPriority="9" w:unhideWhenUsed="1" w:qFormat="1"/>
+    <w:lsdException w:name="heading 5" w:semiHidden="1" w:uiPriority="9" w:unhideWhenUsed="1" w:qFormat="1"/>
+    <w:lsdException w:name="heading 6" w:semiHidden="1" w:uiPriority="9" w:unhideWhenUsed="1" w:qFormat="1"/>
+    <w:lsdException w:name="heading 7" w:semiHidden="1" w:uiPriority="9" w:unhideWhenUsed="1" w:qFormat="1"/>
+    <w:lsdException w:name="heading 8" w:semiHidden="1" w:uiPriority="9" w:unhideWhenUsed="1" w:qFormat="1"/>
+    <w:lsdException w:name="heading 9" w:semiHidden="1" w:uiPriority="9" w:unhideWhenUsed="1" w:qFormat="1"/>
+    <w:lsdException w:name="index 1" w:semiHidden="1" w:unhideWhenUsed="1"/>
+    <w:lsdException w:name="index 2" w:semiHidden="1" w:unhideWhenUsed="1"/>
+    <w:lsdException w:name="index 3" w:semiHidden="1" w:unhideWhenUsed="1"/>
+    <w:lsdException w:name="index 4" w:semiHidden="1" w:unhideWhenUsed="1"/>
+    <w:lsdException w:name="index 5" w:semiHidden="1" w:unhideWhenUsed="1"/>
+    <w:lsdException w:name="index 6" w:semiHidden="1" w:unhideWhenUsed="1"/>
+    <w:lsdException w:name="index 7" w:semiHidden="1" w:unhideWhenUsed="1"/>
+    <w:lsdException w:name="index 8" w:semiHidden="1" w:unhideWhenUsed="1"/>
+    <w:lsdException w:name="index 9" w:semiHidden="1" w:unhideWhenUsed="1"/>
+    <w:lsdException w:name="toc 1" w:semiHidden="1" w:uiPriority="39" w:unhideWhenUsed="1"/>
+    <w:lsdException w:name="toc 2" w:semiHidden="1" w:uiPriority="39" w:unhideWhenUsed="1"/>
+    <w:lsdException w:name="toc 3" w:semiHidden="1" w:uiPriority="39" w:unhideWhenUsed="1"/>
+    <w:lsdException w:name="toc 4" w:semiHidden="1" w:uiPriority="39" w:unhideWhenUsed="1"/>
+    <w:lsdException w:name="toc 5" w:semiHidden="1" w:uiPriority="39" w:unhideWhenUsed="1"/>
+    <w:lsdException w:name="toc 6" w:semiHidden="1" w:uiPriority="39" w:unhideWhenUsed="1"/>
+    <w:lsdException w:name="toc 7" w:semiHidden="1" w:uiPriority="39" w:unhideWhenUsed="1"/>
+    <w:lsdException w:name="toc 8" w:semiHidden="1" w:uiPriority="39" w:unhideWhenUsed="1"/>
+    <w:lsdException w:name="toc 9" w:semiHidden="1" w:uiPriority="39" w:unhideWhenUsed="1"/>
+    <w:lsdException w:name="Normal Indent" w:semiHidden="1" w:unhideWhenUsed="1"/>
+    <w:lsdException w:name="footnote text" w:semiHidden="1" w:unhideWhenUsed="1"/>
+    <w:lsdException w:name="annotation text" w:semiHidden="1" w:unhideWhenUsed="1"/>
+    <w:lsdException w:name="header" w:semiHidden="1" w:unhideWhenUsed="1"/>
+    <w:lsdException w:name="footer" w:semiHidden="1" w:unhideWhenUsed="1"/>
+    <w:lsdException w:name="index heading" w:semiHidden="1" w:unhideWhenUsed="1"/>
+    <w:lsdException w:name="caption" w:semiHidden="1" w:uiPriority="35" w:unhideWhenUsed="1" w:qFormat="1"/>
+    <w:lsdException w:name="table of figures" w:semiHidden="1" w:unhideWhenUsed="1"/>
+    <w:lsdException w:name="envelope address" w:semiHidden="1" w:unhideWhenUsed="1"/>
+    <w:lsdException w:name="envelope return" w:semiHidden="1" w:unhideWhenUsed="1"/>
+    <w:lsdException w:name="footnote reference" w:semiHidden="1" w:unhideWhenUsed="1"/>
+    <w:lsdException w:name="annotation reference" w:semiHidden="1" w:unhideWhenUsed="1"/>
+    <w:lsdException w:name="line number" w:semiHidden="1" w:unhideWhenUsed="1"/>
+    <w:lsdException w:name="page number" w:semiHidden="1" w:unhideWhenUsed="1"/>
+    <w:lsdException w:name="endnote reference" w:semiHidden="1" w:unhideWhenUsed="1"/>
+    <w:lsdException w:name="endnote text" w:semiHidden="1" w:unhideWhenUsed="1"/>
+    <w:lsdException w:name="table of authorities" w:semiHidden="1" w:unhideWhenUsed="1"/>
+    <w:lsdException w:name="macro" w:semiHidden="1" w:unhideWhenUsed="1"/>
+    <w:lsdException w:name="toa heading" w:semiHidden="1" w:unhideWhenUsed="1"/>
+    <w:lsdException w:name="List" w:semiHidden="1" w:unhideWhenUsed="1"/>
+    <w:lsdException w:name="List Bullet" w:semiHidden="1" w:unhideWhenUsed="1"/>
+    <w:lsdException w:name="List Number" w:semiHidden="1" w:unhideWhenUsed="1"/>
+    <w:lsdException w:name="List 2" w:semiHidden="1" w:unhideWhenUsed="1"/>
+    <w:lsdException w:name="List 3" w:semiHidden="1" w:unhideWhenUsed="1"/>
+    <w:lsdException w:name="List 4" w:semiHidden="1" w:unhideWhenUsed="1"/>
+    <w:lsdException w:name="List 5" w:semiHidden="1" w:unhideWhenUsed="1"/>
+    <w:lsdException w:name="List Bullet 2" w:semiHidden="1" w:unhideWhenUsed="1"/>
+    <w:lsdException w:name="List Bullet 3" w:semiHidden="1" w:unhideWhenUsed="1"/>
+    <w:lsdException w:name="List Bullet 4" w:semiHidden="1" w:unhideWhenUsed="1"/>
+    <w:lsdException w:name="List Bullet 5" w:semiHidden="1" w:unhideWhenUsed="1"/>
+    <w:lsdException w:name="List Number 2" w:semiHidden="1" w:unhideWhenUsed="1"/>
+    <w:lsdException w:name="List Number 3" w:semiHidden="1" w:unhideWhenUsed="1"/>
+    <w:lsdException w:name="List Number 4" w:semiHidden="1" w:unhideWhenUsed="1"/>
+    <w:lsdException w:name="List Number 5" w:semiHidden="1" w:unhideWhenUsed="1"/>
+    <w:lsdException w:name="Title" w:uiPriority="10" w:qFormat="1"/>
+    <w:lsdException w:name="Closing" w:semiHidden="1" w:unhideWhenUsed="1"/>
+    <w:lsdException w:name="Signature" w:semiHidden="1" w:unhideWhenUsed="1"/>
+    <w:lsdException w:name="Default Paragraph Font" w:semiHidden="1" w:uiPriority="1" w:unhideWhenUsed="1"/>
+    <w:lsdException w:name="Body Text" w:semiHidden="1" w:unhideWhenUsed="1"/>
+    <w:lsdException w:name="Body Text Indent" w:semiHidden="1" w:unhideWhenUsed="1"/>
+    <w:lsdException w:name="List Continue" w:semiHidden="1" w:unhideWhenUsed="1"/>
+    <w:lsdException w:name="List Continue 2" w:semiHidden="1" w:unhideWhenUsed="1"/>
+    <w:lsdException w:name="List Continue 3" w:semiHidden="1" w:unhideWhenUsed="1"/>
+    <w:lsdException w:name="List Continue 4" w:semiHidden="1" w:unhideWhenUsed="1"/>
+    <w:lsdException w:name="List Continue 5" w:semiHidden="1" w:unhideWhenUsed="1"/>
+    <w:lsdException w:name="Message Header" w:semiHidden="1" w:unhideWhenUsed="1"/>
+    <w:lsdException w:name="Subtitle" w:uiPriority="11" w:qFormat="1"/>
+    <w:lsdException w:name="Salutation" w:semiHidden="1" w:unhideWhenUsed="1"/>
+    <w:lsdException w:name="Date" w:semiHidden="1" w:unhideWhenUsed="1"/>
+    <w:lsdException w:name="Body Text First Indent" w:semiHidden="1" w:unhideWhenUsed="1"/>
+    <w:lsdException w:name="Body Text First Indent 2" w:semiHidden="1" w:unhideWhenUsed="1"/>
+    <w:lsdException w:name="Note Heading" w:semiHidden="1" w:unhideWhenUsed="1"/>
+    <w:lsdException w:name="Body Text 2" w:semiHidden="1" w:unhideWhenUsed="1"/>
+    <w:lsdException w:name="Body Text 3" w:semiHidden="1" w:unhideWhenUsed="1"/>
+    <w:lsdException w:name="Body Text Indent 2" w:semiHidden="1" w:unhideWhenUsed="1"/>
+    <w:lsdException w:name="Body Text Indent 3" w:semiHidden="1" w:unhideWhenUsed="1"/>
+    <w:lsdException w:name="Block Text" w:semiHidden="1" w:unhideWhenUsed="1"/>
+    <w:lsdException w:name="Hyperlink" w:unhideWhenUsed="1"/>
+    <w:lsdException w:name="FollowedHyperlink" w:semiHidden="1" w:unhideWhenUsed="1"/>
+    <w:lsdException w:name="Strong" w:uiPriority="22" w:qFormat="1"/>
+    <w:lsdException w:name="Emphasis" w:uiPriority="20" w:qFormat="1"/>
+    <w:lsdException w:name="Document Map" w:semiHidden="1" w:unhideWhenUsed="1"/>
+    <w:lsdException w:name="Plain Text" w:semiHidden="1" w:unhideWhenUsed="1"/>
+    <w:lsdException w:name="E-mail Signature" w:semiHidden="1" w:unhideWhenUsed="1"/>
+    <w:lsdException w:name="HTML Top of Form" w:semiHidden="1" w:unhideWhenUsed="1"/>
+    <w:lsdException w:name="HTML Bottom of Form" w:semiHidden="1" w:unhideWhenUsed="1"/>
+    <w:lsdException w:name="Normal (Web)" w:semiHidden="1" w:unhideWhenUsed="1"/>
+    <w:lsdException w:name="HTML Acronym" w:semiHidden="1" w:unhideWhenUsed="1"/>
+    <w:lsdException w:name="HTML Address" w:semiHidden="1" w:unhideWhenUsed="1"/>
+    <w:lsdException w:name="HTML Cite" w:semiHidden="1" w:unhideWhenUsed="1"/>
+    <w:lsdException w:name="HTML Code" w:semiHidden="1" w:unhideWhenUsed="1"/>
+    <w:lsdException w:name="HTML Definition" w:semiHidden="1" w:unhideWhenUsed="1"/>
+    <w:lsdException w:name="HTML Keyboard" w:semiHidden="1" w:unhideWhenUsed="1"/>
+    <w:lsdException w:name="HTML Preformatted" w:semiHidden="1" w:unhideWhenUsed="1"/>
+    <w:lsdException w:name="HTML Sample" w:semiHidden="1" w:unhideWhenUsed="1"/>
+    <w:lsdException w:name="HTML Typewriter" w:semiHidden="1" w:unhideWhenUsed="1"/>
+    <w:lsdException w:name="HTML Variable" w:semiHidden="1" w:unhideWhenUsed="1"/>
+    <w:lsdException w:name="Normal Table" w:semiHidden="1" w:unhideWhenUsed="1"/>
+    <w:lsdException w:name="annotation subject" w:semiHidden="1" w:unhideWhenUsed="1"/>
+    <w:lsdException w:name="No List" w:semiHidden="1" w:unhideWhenUsed="1"/>
+    <w:lsdException w:name="Outline List 1" w:semiHidden="1" w:unhideWhenUsed="1"/>
+    <w:lsdException w:name="Outline List 2" w:semiHidden="1" w:unhideWhenUsed="1"/>
+    <w:lsdException w:name="Outline List 3" w:semiHidden="1" w:unhideWhenUsed="1"/>
+    <w:lsdException w:name="Table Simple 1" w:semiHidden="1" w:unhideWhenUsed="1"/>
+    <w:lsdException w:name="Table Simple 2" w:semiHidden="1" w:unhideWhenUsed="1"/>
+    <w:lsdException w:name="Table Simple 3" w:semiHidden="1" w:unhideWhenUsed="1"/>
+    <w:lsdException w:name="Table Classic 1" w:semiHidden="1" w:unhideWhenUsed="1"/>
+    <w:lsdException w:name="Table Classic 2" w:semiHidden="1" w:unhideWhenUsed="1"/>
+    <w:lsdException w:name="Table Classic 3" w:semiHidden="1" w:unhideWhenUsed="1"/>
+    <w:lsdException w:name="Table Classic 4" w:semiHidden="1" w:unhideWhenUsed="1"/>
+    <w:lsdException w:name="Table Colorful 1" w:semiHidden="1" w:unhideWhenUsed="1"/>
+    <w:lsdException w:name="Table Colorful 2" w:semiHidden="1" w:unhideWhenUsed="1"/>
+    <w:lsdException w:name="Table Colorful 3" w:semiHidden="1" w:unhideWhenUsed="1"/>
+    <w:lsdException w:name="Table Columns 1" w:semiHidden="1" w:unhideWhenUsed="1"/>
+    <w:lsdException w:name="Table Columns 2" w:semiHidden="1" w:unhideWhenUsed="1"/>
+    <w:lsdException w:name="Table Columns 3" w:semiHidden="1" w:unhideWhenUsed="1"/>
+    <w:lsdException w:name="Table Columns 4" w:semiHidden="1" w:unhideWhenUsed="1"/>
+    <w:lsdException w:name="Table Columns 5" w:semiHidden="1" w:unhideWhenUsed="1"/>
+    <w:lsdException w:name="Table Grid 1" w:semiHidden="1" w:unhideWhenUsed="1"/>
+    <w:lsdException w:name="Table Grid 2" w:semiHidden="1" w:unhideWhenUsed="1"/>
+    <w:lsdException w:name="Table Grid 3" w:semiHidden="1" w:unhideWhenUsed="1"/>
+    <w:lsdException w:name="Table Grid 4" w:semiHidden="1" w:unhideWhenUsed="1"/>
+    <w:lsdException w:name="Table Grid 5" w:semiHidden="1" w:unhideWhenUsed="1"/>
+    <w:lsdException w:name="Table Grid 6" w:semiHidden="1" w:unhideWhenUsed="1"/>
+    <w:lsdException w:name="Table Grid 7" w:semiHidden="1" w:unhideWhenUsed="1"/>
+    <w:lsdException w:name="Table Grid 8" w:semiHidden="1" w:unhideWhenUsed="1"/>
+    <w:lsdException w:name="Table List 1" w:semiHidden="1" w:unhideWhenUsed="1"/>
+    <w:lsdException w:name="Table List 2" w:semiHidden="1" w:unhideWhenUsed="1"/>
+    <w:lsdException w:name="Table List 3" w:semiHidden="1" w:unhideWhenUsed="1"/>
+    <w:lsdException w:name="Table List 4" w:semiHidden="1" w:unhideWhenUsed="1"/>
+    <w:lsdException w:name="Table List 5" w:semiHidden="1" w:unhideWhenUsed="1"/>
+    <w:lsdException w:name="Table List 6" w:semiHidden="1" w:unhideWhenUsed="1"/>
+    <w:lsdException w:name="Table List 7" w:semiHidden="1" w:unhideWhenUsed="1"/>
+    <w:lsdException w:name="Table List 8" w:semiHidden="1" w:unhideWhenUsed="1"/>
+    <w:lsdException w:name="Table 3D effects 1" w:semiHidden="1" w:unhideWhenUsed="1"/>
+    <w:lsdException w:name="Table 3D effects 2" w:semiHidden="1" w:unhideWhenUsed="1"/>
+    <w:lsdException w:name="Table 3D effects 3" w:semiHidden="1" w:unhideWhenUsed="1"/>
+    <w:lsdException w:name="Table Contemporary" w:semiHidden="1" w:unhideWhenUsed="1"/>
+    <w:lsdException w:name="Table Elegant" w:semiHidden="1" w:unhideWhenUsed="1"/>
+    <w:lsdException w:name="Table Professional" w:semiHidden="1" w:unhideWhenUsed="1"/>
+    <w:lsdException w:name="Table Subtle 1" w:semiHidden="1" w:unhideWhenUsed="1"/>
+    <w:lsdException w:name="Table Subtle 2" w:semiHidden="1" w:unhideWhenUsed="1"/>
+    <w:lsdException w:name="Table Web 1" w:semiHidden="1" w:unhideWhenUsed="1"/>
+    <w:lsdException w:name="Table Web 2" w:semiHidden="1" w:unhideWhenUsed="1"/>
+    <w:lsdException w:name="Table Web 3" w:semiHidden="1" w:unhideWhenUsed="1"/>
+    <w:lsdException w:name="Balloon Text" w:semiHidden="1" w:unhideWhenUsed="1"/>
+    <w:lsdException w:name="Table Grid" w:uiPriority="39"/>
+    <w:lsdException w:name="Table Theme" w:semiHidden="1" w:unhideWhenUsed="1"/>
+    <w:lsdException w:name="Placeholder Text" w:semiHidden="1" w:unhideWhenUsed="1"/>
+    <w:lsdException w:name="No Spacing" w:semiHidden="1" w:unhideWhenUsed="1"/>
+    <w:lsdException w:name="Light Shading"/>
+    <w:lsdException w:name="Light List"/>
+    <w:lsdException w:name="Light Grid"/>
+    <w:lsdException w:name="Medium Shading 1"/>
+    <w:lsdException w:name="Medium Shading 2"/>
+    <w:lsdException w:name="Medium List 1"/>
+    <w:lsdException w:name="Medium List 2"/>
+    <w:lsdException w:name="Medium Grid 1"/>
+    <w:lsdException w:name="Medium Grid 2"/>
+    <w:lsdException w:name="Medium Grid 3"/>
+    <w:lsdException w:name="Dark List"/>
+    <w:lsdException w:name="Colorful Shading"/>
+    <w:lsdException w:name="Colorful List"/>
+    <w:lsdException w:name="Colorful Grid"/>
+    <w:lsdException w:name="Light Shading Accent 1"/>
+    <w:lsdException w:name="Light List Accent 1"/>
+    <w:lsdException w:name="Light Grid Accent 1"/>
+    <w:lsdException w:name="Medium Shading 1 Accent 1"/>
+    <w:lsdException w:name="Medium Shading 2 Accent 1"/>
+    <w:lsdException w:name="Medium List 1 Accent 1"/>
+    <w:lsdException w:name="Revision" w:semiHidden="1" w:unhideWhenUsed="1"/>
+    <w:lsdException w:name="List Paragraph" w:semiHidden="1" w:unhideWhenUsed="1"/>
+    <w:lsdException w:name="Quote" w:semiHidden="1" w:unhideWhenUsed="1"/>
+    <w:lsdException w:name="Intense Quote" w:semiHidden="1" w:unhideWhenUsed="1"/>
+    <w:lsdException w:name="Medium List 2 Accent 1"/>
+    <w:lsdException w:name="Medium Grid 1 Accent 1"/>
+    <w:lsdException w:name="Medium Grid 2 Accent 1"/>
+    <w:lsdException w:name="Medium Grid 3 Accent 1"/>
+    <w:lsdException w:name="Dark List Accent 1"/>
+    <w:lsdException w:name="Colorful Shading Accent 1"/>
+    <w:lsdException w:name="Colorful List Accent 1"/>
+    <w:lsdException w:name="Colorful Grid Accent 1"/>
+    <w:lsdException w:name="Light Shading Accent 2"/>
+    <w:lsdException w:name="Light List Accent 2"/>
+    <w:lsdException w:name="Light Grid Accent 2"/>
+    <w:lsdException w:name="Medium Shading 1 Accent 2"/>
+    <w:lsdException w:name="Medium Shading 2 Accent 2"/>
+    <w:lsdException w:name="Medium List 1 Accent 2"/>
+    <w:lsdException w:name="Medium List 2 Accent 2"/>
+    <w:lsdException w:name="Medium Grid 1 Accent 2"/>
+    <w:lsdException w:name="Medium Grid 2 Accent 2"/>
+    <w:lsdException w:name="Medium Grid 3 Accent 2"/>
+    <w:lsdException w:name="Dark List Accent 2"/>
+    <w:lsdException w:name="Colorful Shading Accent 2"/>
+    <w:lsdException w:name="Colorful List Accent 2"/>
+    <w:lsdException w:name="Colorful Grid Accent 2"/>
+    <w:lsdException w:name="Light Shading Accent 3"/>
+    <w:lsdException w:name="Light List Accent 3"/>
+    <w:lsdException w:name="Light Grid Accent 3"/>
+    <w:lsdException w:name="Medium Shading 1 Accent 3"/>
+    <w:lsdException w:name="Medium Shading 2 Accent 3"/>
+    <w:lsdException w:name="Medium List 1 Accent 3"/>
+    <w:lsdException w:name="Medium List 2 Accent 3"/>
+    <w:lsdException w:name="Medium Grid 1 Accent 3"/>
+    <w:lsdException w:name="Medium Grid 2 Accent 3"/>
+    <w:lsdException w:name="Medium Grid 3 Accent 3"/>
+    <w:lsdException w:name="Dark List Accent 3"/>
+    <w:lsdException w:name="Colorful Shading Accent 3"/>
+    <w:lsdException w:name="Colorful List Accent 3"/>
+    <w:lsdException w:name="Colorful Grid Accent 3"/>
+    <w:lsdException w:name="Light Shading Accent 4"/>
+    <w:lsdException w:name="Light List Accent 4"/>
+    <w:lsdException w:name="Light Grid Accent 4"/>
+    <w:lsdException w:name="Medium Shading 1 Accent 4"/>
+    <w:lsdException w:name="Medium Shading 2 Accent 4"/>
+    <w:lsdException w:name="Medium List 1 Accent 4"/>
+    <w:lsdException w:name="Medium List 2 Accent 4"/>
+    <w:lsdException w:name="Medium Grid 1 Accent 4"/>
+    <w:lsdException w:name="Medium Grid 2 Accent 4"/>
+    <w:lsdException w:name="Medium Grid 3 Accent 4"/>
+    <w:lsdException w:name="Dark List Accent 4"/>
+    <w:lsdException w:name="Colorful Shading Accent 4"/>
+    <w:lsdException w:name="Colorful List Accent 4"/>
+    <w:lsdException w:name="Colorful Grid Accent 4"/>
+    <w:lsdException w:name="Light Shading Accent 5"/>
+    <w:lsdException w:name="Light List Accent 5"/>
+    <w:lsdException w:name="Light Grid Accent 5"/>
+    <w:lsdException w:name="Medium Shading 1 Accent 5"/>
+    <w:lsdException w:name="Medium Shading 2 Accent 5"/>
+    <w:lsdException w:name="Medium List 1 Accent 5"/>
+    <w:lsdException w:name="Medium List 2 Accent 5"/>
+    <w:lsdException w:name="Medium Grid 1 Accent 5"/>
+    <w:lsdException w:name="Medium Grid 2 Accent 5"/>
+    <w:lsdException w:name="Medium Grid 3 Accent 5"/>
+    <w:lsdException w:name="Dark List Accent 5"/>
+    <w:lsdException w:name="Colorful Shading Accent 5"/>
+    <w:lsdException w:name="Colorful List Accent 5"/>
+    <w:lsdException w:name="Colorful Grid Accent 5"/>
+    <w:lsdException w:name="Light Shading Accent 6"/>
+    <w:lsdException w:name="Light List Accent 6"/>
+    <w:lsdException w:name="Light Grid Accent 6"/>
+    <w:lsdException w:name="Medium Shading 1 Accent 6"/>
+    <w:lsdException w:name="Medium Shading 2 Accent 6"/>
+    <w:lsdException w:name="Medium List 1 Accent 6"/>
+    <w:lsdException w:name="Medium List 2 Accent 6"/>
+    <w:lsdException w:name="Medium Grid 1 Accent 6"/>
+    <w:lsdException w:name="Medium Grid 2 Accent 6"/>
+    <w:lsdException w:name="Medium Grid 3 Accent 6"/>
+    <w:lsdException w:name="Dark List Accent 6"/>
+    <w:lsdException w:name="Colorful Shading Accent 6"/>
+    <w:lsdException w:name="Colorful List Accent 6"/>
+    <w:lsdException w:name="Colorful Grid Accent 6"/>
+    <w:lsdException w:name="Subtle Emphasis" w:uiPriority="19" w:qFormat="1"/>
+    <w:lsdException w:name="Intense Emphasis" w:uiPriority="21" w:qFormat="1"/>
+    <w:lsdException w:name="Subtle Reference" w:uiPriority="31" w:qFormat="1"/>
+    <w:lsdException w:name="Intense Reference" w:uiPriority="32" w:qFormat="1"/>
+    <w:lsdException w:name="Book Title" w:uiPriority="33" w:qFormat="1"/>
+    <w:lsdException w:name="Bibliography" w:semiHidden="1" w:uiPriority="37" w:unhideWhenUsed="1"/>
+    <w:lsdException w:name="TOC Heading" w:semiHidden="1" w:uiPriority="39" w:unhideWhenUsed="1" w:qFormat="1"/>
+    <w:lsdException w:name="Plain Table 1" w:uiPriority="41"/>
+    <w:lsdException w:name="Plain Table 2" w:uiPriority="42"/>
+    <w:lsdException w:name="Plain Table 3" w:uiPriority="43"/>
+    <w:lsdException w:name="Plain Table 4" w:uiPriority="44"/>
+    <w:lsdException w:name="Plain Table 5" w:uiPriority="45"/>
+    <w:lsdException w:name="Grid Table Light" w:uiPriority="40"/>
+    <w:lsdException w:name="Grid Table 1 Light" w:uiPriority="46"/>
+    <w:lsdException w:name="Grid Table 2" w:uiPriority="47"/>
+    <w:lsdException w:name="Grid Table 3" w:uiPriority="48"/>
+    <w:lsdException w:name="Grid Table 4" w:uiPriority="49"/>
+    <w:lsdException w:name="Grid Table 5 Dark" w:uiPriority="50"/>
+    <w:lsdException w:name="Grid Table 6 Colorful" w:uiPriority="51"/>
+    <w:lsdException w:name="Grid Table 7 Colorful" w:uiPriority="52"/>
+    <w:lsdException w:name="Grid Table 1 Light Accent 1" w:uiPriority="46"/>
+    <w:lsdException w:name="Grid Table 2 Accent 1" w:uiPriority="47"/>
+    <w:lsdException w:name="Grid Table 3 Accent 1" w:uiPriority="48"/>
+    <w:lsdException w:name="Grid Table 4 Accent 1" w:uiPriority="49"/>
+    <w:lsdException w:name="Grid Table 5 Dark Accent 1" w:uiPriority="50"/>
+    <w:lsdException w:name="Grid Table 6 Colorful Accent 1" w:uiPriority="51"/>
+    <w:lsdException w:name="Grid Table 7 Colorful Accent 1" w:uiPriority="52"/>
+    <w:lsdException w:name="Grid Table 1 Light Accent 2" w:uiPriority="46"/>
+    <w:lsdException w:name="Grid Table 2 Accent 2" w:uiPriority="47"/>
+    <w:lsdException w:name="Grid Table 3 Accent 2" w:uiPriority="48"/>
+    <w:lsdException w:name="Grid Table 4 Accent 2" w:uiPriority="49"/>
+    <w:lsdException w:name="Grid Table 5 Dark Accent 2" w:uiPriority="50"/>
+    <w:lsdException w:name="Grid Table 6 Colorful Accent 2" w:uiPriority="51"/>
+    <w:lsdException w:name="Grid Table 7 Colorful Accent 2" w:uiPriority="52"/>
+    <w:lsdException w:name="Grid Table 1 Light Accent 3" w:uiPriority="46"/>
+    <w:lsdException w:name="Grid Table 2 Accent 3" w:uiPriority="47"/>
+    <w:lsdException w:name="Grid Table 3 Accent 3" w:uiPriority="48"/>
+    <w:lsdException w:name="Grid Table 4 Accent 3" w:uiPriority="49"/>
+    <w:lsdException w:name="Grid Table 5 Dark Accent 3" w:uiPriority="50"/>
+    <w:lsdException w:name="Grid Table 6 Colorful Accent 3" w:uiPriority="51"/>
+    <w:lsdException w:name="Grid Table 7 Colorful Accent 3" w:uiPriority="52"/>
+    <w:lsdException w:name="Grid Table 1 Light Accent 4" w:uiPriority="46"/>
+    <w:lsdException w:name="Grid Table 2 Accent 4" w:uiPriority="47"/>
+    <w:lsdException w:name="Grid Table 3 Accent 4" w:uiPriority="48"/>
+    <w:lsdException w:name="Grid Table 4 Accent 4" w:uiPriority="49"/>
+    <w:lsdException w:name="Grid Table 5 Dark Accent 4" w:uiPriority="50"/>
+    <w:lsdException w:name="Grid Table 6 Colorful Accent 4" w:uiPriority="51"/>
+    <w:lsdException w:name="Grid Table 7 Colorful Accent 4" w:uiPriority="52"/>
+    <w:lsdException w:name="Grid Table 1 Light Accent 5" w:uiPriority="46"/>
+    <w:lsdException w:name="Grid Table 2 Accent 5" w:uiPriority="47"/>
+    <w:lsdException w:name="Grid Table 3 Accent 5" w:uiPriority="48"/>
+    <w:lsdException w:name="Grid Table 4 Accent 5" w:uiPriority="49"/>
+    <w:lsdException w:name="Grid Table 5 Dark Accent 5" w:uiPriority="50"/>
+    <w:lsdException w:name="Grid Table 6 Colorful Accent 5" w:uiPriority="51"/>
+    <w:lsdException w:name="Grid Table 7 Colorful Accent 5" w:uiPriority="52"/>
+    <w:lsdException w:name="Grid Table 1 Light Accent 6" w:uiPriority="46"/>
+    <w:lsdException w:name="Grid Table 2 Accent 6" w:uiPriority="47"/>
+    <w:lsdException w:name="Grid Table 3 Accent 6" w:uiPriority="48"/>
+    <w:lsdException w:name="Grid Table 4 Accent 6" w:uiPriority="49"/>
+    <w:lsdException w:name="Grid Table 5 Dark Accent 6" w:uiPriority="50"/>
+    <w:lsdException w:name="Grid Table 6 Colorful Accent 6" w:uiPriority="51"/>
+    <w:lsdException w:name="Grid Table 7 Colorful Accent 6" w:uiPriority="52"/>
+    <w:lsdException w:name="List Table 1 Light" w:uiPriority="46"/>
+    <w:lsdException w:name="List Table 2" w:uiPriority="47"/>
+    <w:lsdException w:name="List Table 3" w:uiPriority="48"/>
+    <w:lsdException w:name="List Table 4" w:uiPriority="49"/>
+    <w:lsdException w:name="List Table 5 Dark" w:uiPriority="50"/>
+    <w:lsdException w:name="List Table 6 Colorful" w:uiPriority="51"/>
+    <w:lsdException w:name="List Table 7 Colorful" w:uiPriority="52"/>
+    <w:lsdException w:name="List Table 1 Light Accent 1" w:uiPriority="46"/>
+    <w:lsdException w:name="List Table 2 Accent 1" w:uiPriority="47"/>
+    <w:lsdException w:name="List Table 3 Accent 1" w:uiPriority="48"/>
+    <w:lsdException w:name="List Table 4 Accent 1" w:uiPriority="49"/>
+    <w:lsdException w:name="List Table 5 Dark Accent 1" w:uiPriority="50"/>
+    <w:lsdException w:name="List Table 6 Colorful Accent 1" w:uiPriority="51"/>
+    <w:lsdException w:name="List Table 7 Colorful Accent 1" w:uiPriority="52"/>
+    <w:lsdException w:name="List Table 1 Light Accent 2" w:uiPriority="46"/>
+    <w:lsdException w:name="List Table 2 Accent 2" w:uiPriority="47"/>
+    <w:lsdException w:name="List Table 3 Accent 2" w:uiPriority="48"/>
+    <w:lsdException w:name="List Table 4 Accent 2" w:uiPriority="49"/>
+    <w:lsdException w:name="List Table 5 Dark Accent 2" w:uiPriority="50"/>
+    <w:lsdException w:name="List Table 6 Colorful Accent 2" w:uiPriority="51"/>
+    <w:lsdException w:name="List Table 7 Colorful Accent 2" w:uiPriority="52"/>
+    <w:lsdException w:name="List Table 1 Light Accent 3" w:uiPriority="46"/>
+    <w:lsdException w:name="List Table 2 Accent 3" w:uiPriority="47"/>
+    <w:lsdException w:name="List Table 3 Accent 3" w:uiPriority="48"/>
+    <w:lsdException w:name="List Table 4 Accent 3" w:uiPriority="49"/>
+    <w:lsdException w:name="List Table 5 Dark Accent 3" w:uiPriority="50"/>
+    <w:lsdException w:name="List Table 6 Colorful Accent 3" w:uiPriority="51"/>
+    <w:lsdException w:name="List Table 7 Colorful Accent 3" w:uiPriority="52"/>
+    <w:lsdException w:name="List Table 1 Light Accent 4" w:uiPriority="46"/>
+    <w:lsdException w:name="List Table 2 Accent 4" w:uiPriority="47"/>
+    <w:lsdException w:name="List Table 3 Accent 4" w:uiPriority="48"/>
+    <w:lsdException w:name="List Table 4 Accent 4" w:uiPriority="49"/>
+    <w:lsdException w:name="List Table 5 Dark Accent 4" w:uiPriority="50"/>
+    <w:lsdException w:name="List Table 6 Colorful Accent 4" w:uiPriority="51"/>
+    <w:lsdException w:name="List Table 7 Colorful Accent 4" w:uiPriority="52"/>
+    <w:lsdException w:name="List Table 1 Light Accent 5" w:uiPriority="46"/>
+    <w:lsdException w:name="List Table 2 Accent 5" w:uiPriority="47"/>
+    <w:lsdException w:name="List Table 3 Accent 5" w:uiPriority="48"/>
+    <w:lsdException w:name="List Table 4 Accent 5" w:uiPriority="49"/>
+    <w:lsdException w:name="List Table 5 Dark Accent 5" w:uiPriority="50"/>
+    <w:lsdException w:name="List Table 6 Colorful Accent 5" w:uiPriority="51"/>
+    <w:lsdException w:name="List Table 7 Colorful Accent 5" w:uiPriority="52"/>
+    <w:lsdException w:name="List Table 1 Light Accent 6" w:uiPriority="46"/>
+    <w:lsdException w:name="List Table 2 Accent 6" w:uiPriority="47"/>
+    <w:lsdException w:name="List Table 3 Accent 6" w:uiPriority="48"/>
+    <w:lsdException w:name="List Table 4 Accent 6" w:uiPriority="49"/>
+    <w:lsdException w:name="List Table 5 Dark Accent 6" w:uiPriority="50"/>
+    <w:lsdException w:name="List Table 6 Colorful Accent 6" w:uiPriority="51"/>
+    <w:lsdException w:name="List Table 7 Colorful Accent 6" w:uiPriority="52"/>
+    <w:lsdException w:name="Mention" w:semiHidden="1" w:unhideWhenUsed="1"/>
+    <w:lsdException w:name="Smart Hyperlink" w:semiHidden="1" w:unhideWhenUsed="1"/>
+    <w:lsdException w:name="Hashtag" w:semiHidden="1" w:unhideWhenUsed="1"/>
+    <w:lsdException w:name="Unresolved Mention" w:semiHidden="1" w:unhideWhenUsed="1"/>
+    <w:lsdException w:name="Smart Link" w:semiHidden="1" w:unhideWhenUsed="1"/>
   </w:latentStyles>
-  <w:style w:type="paragraph" w:default="1" w:styleId="1">
+  <w:style w:type="paragraph" w:default="1" w:styleId="a">
     <w:name w:val="Normal"/>
     <w:qFormat/>
-    <w:uiPriority w:val="0"/>
-    <w:pPr>
-      <w:pBdr>
-        <w:top w:val="none" w:color="auto" w:sz="0" w:space="0"/>
-        <w:left w:val="none" w:color="auto" w:sz="0" w:space="0"/>
-        <w:bottom w:val="none" w:color="auto" w:sz="0" w:space="0"/>
-        <w:right w:val="none" w:color="auto" w:sz="0" w:space="0"/>
-      </w:pBdr>
-      <w:spacing w:line="240" w:lineRule="auto"/>
-    </w:pPr>
     <w:rPr>
-      <w:rFonts w:ascii="Times New Roman" w:hAnsi="Times New Roman" w:eastAsia="Times New Roman" w:cs="Times New Roman"/>
+      <w:rFonts w:eastAsia="Times New Roman"/>
       <w:sz w:val="24"/>
       <w:szCs w:val="24"/>
-      <w:lang w:val="zh-CN" w:eastAsia="en-GB" w:bidi="ar-SA"/>
+      <w:lang w:val="zh-CN" w:eastAsia="en-GB"/>
     </w:rPr>
   </w:style>
-  <w:style w:type="paragraph" w:styleId="2">
+  <w:style w:type="paragraph" w:styleId="1">
     <w:name w:val="heading 1"/>
-    <w:basedOn w:val="1"/>
-    <w:next w:val="1"/>
+    <w:basedOn w:val="a"/>
+    <w:next w:val="a"/>
+    <w:uiPriority w:val="9"/>
     <w:qFormat/>
-    <w:uiPriority w:val="9"/>
     <w:pPr>
       <w:keepNext/>
       <w:outlineLvl w:val="0"/>
     </w:pPr>
   </w:style>
-  <w:style w:type="paragraph" w:styleId="3">
+  <w:style w:type="paragraph" w:styleId="2">
     <w:name w:val="heading 2"/>
-    <w:basedOn w:val="1"/>
-    <w:next w:val="1"/>
+    <w:basedOn w:val="a"/>
+    <w:next w:val="a"/>
+    <w:uiPriority w:val="9"/>
     <w:unhideWhenUsed/>
     <w:qFormat/>
-    <w:uiPriority w:val="9"/>
     <w:pPr>
       <w:keepNext/>
       <w:keepLines/>
       <w:pBdr>
-        <w:bottom w:val="single" w:color="316B7F" w:sz="8" w:space="2"/>
+        <w:bottom w:val="single" w:sz="8" w:space="2" w:color="316B7F"/>
       </w:pBdr>
       <w:spacing w:before="360"/>
       <w:outlineLvl w:val="1"/>
@@ -1373,14 +1726,14 @@
       <w:szCs w:val="28"/>
     </w:rPr>
   </w:style>
-  <w:style w:type="paragraph" w:styleId="4">
+  <w:style w:type="paragraph" w:styleId="3">
     <w:name w:val="heading 3"/>
-    <w:basedOn w:val="1"/>
-    <w:next w:val="1"/>
+    <w:basedOn w:val="a"/>
+    <w:next w:val="a"/>
+    <w:uiPriority w:val="9"/>
     <w:semiHidden/>
     <w:unhideWhenUsed/>
     <w:qFormat/>
-    <w:uiPriority w:val="9"/>
     <w:pPr>
       <w:keepNext/>
       <w:keepLines/>
@@ -1393,14 +1746,14 @@
       <w:szCs w:val="28"/>
     </w:rPr>
   </w:style>
-  <w:style w:type="paragraph" w:styleId="5">
+  <w:style w:type="paragraph" w:styleId="4">
     <w:name w:val="heading 4"/>
-    <w:basedOn w:val="1"/>
-    <w:next w:val="1"/>
+    <w:basedOn w:val="a"/>
+    <w:next w:val="a"/>
+    <w:uiPriority w:val="9"/>
     <w:semiHidden/>
     <w:unhideWhenUsed/>
     <w:qFormat/>
-    <w:uiPriority w:val="9"/>
     <w:pPr>
       <w:keepNext/>
       <w:keepLines/>
@@ -1411,14 +1764,14 @@
       <w:b/>
     </w:rPr>
   </w:style>
-  <w:style w:type="paragraph" w:styleId="6">
+  <w:style w:type="paragraph" w:styleId="5">
     <w:name w:val="heading 5"/>
-    <w:basedOn w:val="1"/>
-    <w:next w:val="1"/>
+    <w:basedOn w:val="a"/>
+    <w:next w:val="a"/>
+    <w:uiPriority w:val="9"/>
     <w:semiHidden/>
     <w:unhideWhenUsed/>
     <w:qFormat/>
-    <w:uiPriority w:val="9"/>
     <w:pPr>
       <w:keepNext/>
       <w:keepLines/>
@@ -1429,14 +1782,14 @@
       <w:b/>
     </w:rPr>
   </w:style>
-  <w:style w:type="paragraph" w:styleId="7">
+  <w:style w:type="paragraph" w:styleId="6">
     <w:name w:val="heading 6"/>
-    <w:basedOn w:val="1"/>
-    <w:next w:val="1"/>
+    <w:basedOn w:val="a"/>
+    <w:next w:val="a"/>
+    <w:uiPriority w:val="9"/>
     <w:semiHidden/>
     <w:unhideWhenUsed/>
     <w:qFormat/>
-    <w:uiPriority w:val="9"/>
     <w:pPr>
       <w:keepNext/>
       <w:keepLines/>
@@ -1449,18 +1802,19 @@
       <w:szCs w:val="20"/>
     </w:rPr>
   </w:style>
-  <w:style w:type="character" w:default="1" w:styleId="8">
+  <w:style w:type="character" w:default="1" w:styleId="a0">
     <w:name w:val="Default Paragraph Font"/>
+    <w:uiPriority w:val="1"/>
     <w:semiHidden/>
     <w:unhideWhenUsed/>
-    <w:uiPriority w:val="1"/>
   </w:style>
-  <w:style w:type="table" w:default="1" w:styleId="9">
+  <w:style w:type="table" w:default="1" w:styleId="a1">
     <w:name w:val="Normal Table"/>
+    <w:uiPriority w:val="99"/>
     <w:semiHidden/>
     <w:unhideWhenUsed/>
-    <w:uiPriority w:val="99"/>
     <w:tblPr>
+      <w:tblInd w:w="0" w:type="dxa"/>
       <w:tblCellMar>
         <w:top w:w="0" w:type="dxa"/>
         <w:left w:w="108" w:type="dxa"/>
@@ -1469,38 +1823,39 @@
       </w:tblCellMar>
     </w:tblPr>
   </w:style>
-  <w:style w:type="character" w:styleId="10">
-    <w:name w:val="FollowedHyperlink"/>
-    <w:basedOn w:val="8"/>
+  <w:style w:type="numbering" w:default="1" w:styleId="a2">
+    <w:name w:val="No List"/>
+    <w:uiPriority w:val="99"/>
     <w:semiHidden/>
     <w:unhideWhenUsed/>
+  </w:style>
+  <w:style w:type="character" w:styleId="a3">
+    <w:name w:val="FollowedHyperlink"/>
+    <w:basedOn w:val="a0"/>
     <w:uiPriority w:val="99"/>
+    <w:semiHidden/>
+    <w:unhideWhenUsed/>
     <w:rPr>
       <w:color w:val="800080"/>
       <w:u w:val="single"/>
     </w:rPr>
   </w:style>
-  <w:style w:type="character" w:styleId="11">
+  <w:style w:type="character" w:styleId="a4">
     <w:name w:val="Hyperlink"/>
-    <w:basedOn w:val="8"/>
+    <w:basedOn w:val="a0"/>
+    <w:uiPriority w:val="99"/>
     <w:unhideWhenUsed/>
-    <w:uiPriority w:val="99"/>
     <w:rPr>
       <w:color w:val="0000FF" w:themeColor="hyperlink"/>
       <w:u w:val="single"/>
-      <w14:textFill>
-        <w14:solidFill>
-          <w14:schemeClr w14:val="hlink"/>
-        </w14:solidFill>
-      </w14:textFill>
     </w:rPr>
   </w:style>
-  <w:style w:type="paragraph" w:styleId="12">
+  <w:style w:type="paragraph" w:styleId="a5">
     <w:name w:val="Title"/>
-    <w:basedOn w:val="1"/>
-    <w:next w:val="1"/>
+    <w:basedOn w:val="a"/>
+    <w:next w:val="a"/>
+    <w:uiPriority w:val="10"/>
     <w:qFormat/>
-    <w:uiPriority w:val="10"/>
     <w:pPr>
       <w:keepNext/>
       <w:keepLines/>
@@ -1512,39 +1867,38 @@
       <w:szCs w:val="72"/>
     </w:rPr>
   </w:style>
-  <w:style w:type="paragraph" w:styleId="13">
+  <w:style w:type="paragraph" w:styleId="a6">
     <w:name w:val="Normal (Web)"/>
-    <w:basedOn w:val="1"/>
+    <w:basedOn w:val="a"/>
+    <w:uiPriority w:val="99"/>
     <w:semiHidden/>
     <w:unhideWhenUsed/>
-    <w:uiPriority w:val="99"/>
     <w:pPr>
       <w:spacing w:before="100" w:beforeAutospacing="1" w:after="100" w:afterAutospacing="1"/>
     </w:pPr>
   </w:style>
-  <w:style w:type="paragraph" w:styleId="14">
+  <w:style w:type="paragraph" w:styleId="a7">
     <w:name w:val="Subtitle"/>
-    <w:basedOn w:val="1"/>
-    <w:next w:val="1"/>
+    <w:basedOn w:val="a"/>
+    <w:next w:val="a"/>
+    <w:uiPriority w:val="11"/>
     <w:qFormat/>
-    <w:uiPriority w:val="11"/>
     <w:pPr>
       <w:keepNext/>
       <w:keepLines/>
       <w:spacing w:before="360" w:after="80"/>
     </w:pPr>
     <w:rPr>
-      <w:rFonts w:ascii="Georgia" w:hAnsi="Georgia" w:eastAsia="Georgia" w:cs="Georgia"/>
+      <w:rFonts w:ascii="Georgia" w:eastAsia="Georgia" w:hAnsi="Georgia" w:cs="Georgia"/>
       <w:i/>
       <w:color w:val="666666"/>
       <w:sz w:val="48"/>
       <w:szCs w:val="48"/>
     </w:rPr>
   </w:style>
-  <w:style w:type="table" w:customStyle="1" w:styleId="15">
+  <w:style w:type="table" w:customStyle="1" w:styleId="Style11">
     <w:name w:val="_Style 11"/>
-    <w:basedOn w:val="9"/>
-    <w:uiPriority w:val="0"/>
+    <w:basedOn w:val="a1"/>
     <w:tblPr>
       <w:tblCellMar>
         <w:top w:w="100" w:type="dxa"/>
@@ -1554,12 +1908,12 @@
       </w:tblCellMar>
     </w:tblPr>
   </w:style>
-  <w:style w:type="character" w:customStyle="1" w:styleId="16">
-    <w:name w:val="Unresolved Mention"/>
-    <w:basedOn w:val="8"/>
+  <w:style w:type="character" w:customStyle="1" w:styleId="10">
+    <w:name w:val="Неразрешенное упоминание1"/>
+    <w:basedOn w:val="a0"/>
+    <w:uiPriority w:val="99"/>
     <w:semiHidden/>
     <w:unhideWhenUsed/>
-    <w:uiPriority w:val="99"/>
     <w:rPr>
       <w:color w:val="605E5C"/>
       <w:shd w:val="clear" w:color="auto" w:fill="E1DFDD"/>
@@ -1884,6 +2238,7 @@
       </a:style>
     </a:lnDef>
   </a:objectDefaults>
+  <a:extraClrSchemeLst/>
 </a:theme>
 </file>
 
@@ -1893,6 +2248,8 @@
 
 <file path=customXml/itemProps1.xml><?xml version="1.0" encoding="utf-8"?>
 <ds:datastoreItem xmlns:ds="http://schemas.openxmlformats.org/officeDocument/2006/customXml" ds:itemID="{07A01D0D-AB88-1244-81DE-EA84CEE84119}">
-  <ds:schemaRefs/>
+  <ds:schemaRefs>
+    <ds:schemaRef ds:uri="http://schemas.openxmlformats.org/officeDocument/2006/bibliography"/>
+  </ds:schemaRefs>
 </ds:datastoreItem>
 </file>
</xml_diff>